<commit_message>
actualizacion 2 del documentos
se agregaron mas artefactos
</commit_message>
<xml_diff>
--- a/Requerimientos/Requerimientos D.docx
+++ b/Requerimientos/Requerimientos D.docx
@@ -1,6 +1,6 @@
 
 <file path=word/document.xml><?xml version="1.0" encoding="utf-8"?>
-<w:document xmlns:wpc="http://schemas.microsoft.com/office/word/2010/wordprocessingCanvas" xmlns:mc="http://schemas.openxmlformats.org/markup-compatibility/2006" xmlns:o="urn:schemas-microsoft-com:office:office" xmlns:r="http://schemas.openxmlformats.org/officeDocument/2006/relationships" xmlns:m="http://schemas.openxmlformats.org/officeDocument/2006/math" xmlns:v="urn:schemas-microsoft-com:vml" xmlns:wp14="http://schemas.microsoft.com/office/word/2010/wordprocessingDrawing" xmlns:wp="http://schemas.openxmlformats.org/drawingml/2006/wordprocessingDrawing" xmlns:w10="urn:schemas-microsoft-com:office:word" xmlns:w="http://schemas.openxmlformats.org/wordprocessingml/2006/main" xmlns:w14="http://schemas.microsoft.com/office/word/2010/wordml" xmlns:wpg="http://schemas.microsoft.com/office/word/2010/wordprocessingGroup" xmlns:wpi="http://schemas.microsoft.com/office/word/2010/wordprocessingInk" xmlns:wne="http://schemas.microsoft.com/office/word/2006/wordml" xmlns:wps="http://schemas.microsoft.com/office/word/2010/wordprocessingShape" mc:Ignorable="w14 wp14">
+<w:document xmlns:ve="http://schemas.openxmlformats.org/markup-compatibility/2006" xmlns:o="urn:schemas-microsoft-com:office:office" xmlns:r="http://schemas.openxmlformats.org/officeDocument/2006/relationships" xmlns:m="http://schemas.openxmlformats.org/officeDocument/2006/math" xmlns:v="urn:schemas-microsoft-com:vml" xmlns:wp="http://schemas.openxmlformats.org/drawingml/2006/wordprocessingDrawing" xmlns:w10="urn:schemas-microsoft-com:office:word" xmlns:w="http://schemas.openxmlformats.org/wordprocessingml/2006/main" xmlns:wne="http://schemas.microsoft.com/office/word/2006/wordml">
   <w:body>
     <w:p>
       <w:pPr>
@@ -39,7 +39,7 @@
       <w:r>
         <w:rPr>
           <w:noProof/>
-          <w:lang w:val="es-GT" w:eastAsia="es-GT"/>
+          <w:lang w:eastAsia="es-ES"/>
         </w:rPr>
         <w:drawing>
           <wp:inline distT="0" distB="0" distL="0" distR="0">
@@ -59,10 +59,10 @@
                     </pic:cNvPicPr>
                   </pic:nvPicPr>
                   <pic:blipFill>
-                    <a:blip r:embed="rId9">
+                    <a:blip r:embed="rId8">
                       <a:extLst>
                         <a:ext uri="{28A0092B-C50C-407E-A947-70E740481C1C}">
-                          <a14:useLocalDpi xmlns:a14="http://schemas.microsoft.com/office/drawing/2010/main" val="0"/>
+                          <a14:useLocalDpi xmlns:a14="http://schemas.microsoft.com/office/drawing/2010/main" xmlns:wps="http://schemas.microsoft.com/office/word/2010/wordprocessingShape" xmlns:wpi="http://schemas.microsoft.com/office/word/2010/wordprocessingInk" xmlns:wpg="http://schemas.microsoft.com/office/word/2010/wordprocessingGroup" xmlns:w14="http://schemas.microsoft.com/office/word/2010/wordml" xmlns:w="http://schemas.openxmlformats.org/wordprocessingml/2006/main" xmlns:w10="urn:schemas-microsoft-com:office:word" xmlns:wp14="http://schemas.microsoft.com/office/word/2010/wordprocessingDrawing" xmlns:v="urn:schemas-microsoft-com:vml" xmlns:o="urn:schemas-microsoft-com:office:office" xmlns:mc="http://schemas.openxmlformats.org/markup-compatibility/2006" xmlns:wpc="http://schemas.microsoft.com/office/word/2010/wordprocessingCanvas" xmlns="" val="0"/>
                         </a:ext>
                       </a:extLst>
                     </a:blip>
@@ -146,19 +146,8 @@
         </w:rPr>
       </w:pPr>
     </w:p>
-    <w:p>
-      <w:pPr>
-        <w:jc w:val="center"/>
-        <w:rPr>
-          <w:b/>
-          <w:color w:val="0F243E" w:themeColor="text2" w:themeShade="80"/>
-          <w:sz w:val="116"/>
-          <w:szCs w:val="116"/>
-        </w:rPr>
-      </w:pPr>
-    </w:p>
-    <w:bookmarkStart w:id="0" w:name="_Toc361642664" w:displacedByCustomXml="next"/>
-    <w:bookmarkStart w:id="1" w:name="_Toc312679735" w:displacedByCustomXml="next"/>
+    <w:bookmarkStart w:id="0" w:name="_Toc312679735" w:displacedByCustomXml="next"/>
+    <w:bookmarkStart w:id="1" w:name="_Toc361642664" w:displacedByCustomXml="next"/>
     <w:sdt>
       <w:sdtPr>
         <w:rPr>
@@ -176,7 +165,6 @@
           <w:docPartUnique/>
         </w:docPartObj>
       </w:sdtPr>
-      <w:sdtEndPr/>
       <w:sdtContent>
         <w:p>
           <w:pPr>
@@ -193,11 +181,6 @@
             <w:tabs>
               <w:tab w:val="right" w:leader="dot" w:pos="12428"/>
             </w:tabs>
-            <w:rPr>
-              <w:rFonts w:eastAsiaTheme="minorEastAsia"/>
-              <w:noProof/>
-              <w:lang w:eastAsia="es-ES"/>
-            </w:rPr>
           </w:pPr>
           <w:r>
             <w:fldChar w:fldCharType="begin"/>
@@ -265,6 +248,11 @@
               <w:fldChar w:fldCharType="end"/>
             </w:r>
           </w:hyperlink>
+        </w:p>
+        <w:p>
+          <w:r>
+            <w:t xml:space="preserve">    Diagrama de Clases………………………………………………………………………………………………………………………………………………………………………………… …3</w:t>
+          </w:r>
         </w:p>
         <w:p>
           <w:pPr>
@@ -482,11 +470,6 @@
             <w:tabs>
               <w:tab w:val="right" w:leader="dot" w:pos="12428"/>
             </w:tabs>
-            <w:rPr>
-              <w:rFonts w:eastAsiaTheme="minorEastAsia"/>
-              <w:noProof/>
-              <w:lang w:eastAsia="es-ES"/>
-            </w:rPr>
           </w:pPr>
           <w:hyperlink w:anchor="_Toc369207438" w:history="1">
             <w:r>
@@ -545,6 +528,11 @@
               <w:fldChar w:fldCharType="end"/>
             </w:r>
           </w:hyperlink>
+        </w:p>
+        <w:p>
+          <w:r>
+            <w:t xml:space="preserve">    Diccionario de datos…………………………………………………………………………………………………………………………………………………………………………………..8</w:t>
+          </w:r>
         </w:p>
         <w:p>
           <w:pPr>
@@ -578,43 +566,12 @@
                 <w:noProof/>
                 <w:webHidden/>
               </w:rPr>
-              <w:fldChar w:fldCharType="begin"/>
-            </w:r>
-            <w:r>
-              <w:rPr>
-                <w:noProof/>
-                <w:webHidden/>
-              </w:rPr>
-              <w:instrText xml:space="preserve"> PAGEREF _Toc369207439 \h </w:instrText>
-            </w:r>
-            <w:r>
-              <w:rPr>
-                <w:noProof/>
-                <w:webHidden/>
-              </w:rPr>
-            </w:r>
-            <w:r>
-              <w:rPr>
-                <w:noProof/>
-                <w:webHidden/>
-              </w:rPr>
-              <w:fldChar w:fldCharType="separate"/>
-            </w:r>
-            <w:r>
-              <w:rPr>
-                <w:noProof/>
-                <w:webHidden/>
-              </w:rPr>
-              <w:t>7</w:t>
-            </w:r>
-            <w:r>
-              <w:rPr>
-                <w:noProof/>
-                <w:webHidden/>
-              </w:rPr>
-              <w:fldChar w:fldCharType="end"/>
+              <w:t>1</w:t>
             </w:r>
           </w:hyperlink>
+          <w:r>
+            <w:t>3</w:t>
+          </w:r>
         </w:p>
         <w:p>
           <w:pPr>
@@ -637,6 +594,63 @@
     </w:p>
     <w:p>
       <w:pPr>
+        <w:jc w:val="center"/>
+      </w:pPr>
+    </w:p>
+    <w:p>
+      <w:pPr>
+        <w:jc w:val="center"/>
+      </w:pPr>
+    </w:p>
+    <w:p>
+      <w:pPr>
+        <w:jc w:val="center"/>
+      </w:pPr>
+    </w:p>
+    <w:p>
+      <w:pPr>
+        <w:jc w:val="center"/>
+      </w:pPr>
+    </w:p>
+    <w:p>
+      <w:pPr>
+        <w:jc w:val="center"/>
+      </w:pPr>
+    </w:p>
+    <w:p>
+      <w:pPr>
+        <w:jc w:val="center"/>
+      </w:pPr>
+    </w:p>
+    <w:p>
+      <w:pPr>
+        <w:jc w:val="center"/>
+      </w:pPr>
+    </w:p>
+    <w:p>
+      <w:pPr>
+        <w:jc w:val="center"/>
+      </w:pPr>
+    </w:p>
+    <w:p>
+      <w:pPr>
+        <w:jc w:val="center"/>
+      </w:pPr>
+    </w:p>
+    <w:p>
+      <w:pPr>
+        <w:pStyle w:val="Ttulo2"/>
+        <w:jc w:val="center"/>
+      </w:pPr>
+      <w:bookmarkStart w:id="2" w:name="_Toc369207434"/>
+      <w:r>
+        <w:lastRenderedPageBreak/>
+        <w:t>Modelo de Negocio</w:t>
+      </w:r>
+      <w:bookmarkEnd w:id="2"/>
+    </w:p>
+    <w:p>
+      <w:pPr>
         <w:pStyle w:val="Ttulo2"/>
         <w:jc w:val="center"/>
         <w:rPr>
@@ -644,30 +658,10 @@
           <w:szCs w:val="36"/>
         </w:rPr>
       </w:pPr>
-      <w:bookmarkStart w:id="2" w:name="_Toc369207434"/>
-      <w:r>
-        <w:rPr>
-          <w:sz w:val="36"/>
-          <w:szCs w:val="36"/>
-        </w:rPr>
-        <w:lastRenderedPageBreak/>
-        <w:t>Modelo de Negocio</w:t>
-      </w:r>
-      <w:bookmarkEnd w:id="2"/>
-    </w:p>
-    <w:p>
-      <w:pPr>
-        <w:pStyle w:val="Ttulo2"/>
-        <w:jc w:val="center"/>
-        <w:rPr>
-          <w:sz w:val="36"/>
-          <w:szCs w:val="36"/>
-        </w:rPr>
-      </w:pPr>
       <w:r>
         <w:rPr>
           <w:noProof/>
-          <w:lang w:val="es-GT" w:eastAsia="es-GT"/>
+          <w:lang w:eastAsia="es-ES"/>
         </w:rPr>
         <w:drawing>
           <wp:inline distT="0" distB="0" distL="0" distR="0">
@@ -687,7 +681,7 @@
                     </pic:cNvPicPr>
                   </pic:nvPicPr>
                   <pic:blipFill>
-                    <a:blip r:embed="rId10"/>
+                    <a:blip r:embed="rId9"/>
                     <a:srcRect/>
                     <a:stretch>
                       <a:fillRect/>
@@ -721,12 +715,74 @@
         <w:pStyle w:val="Ttulo2"/>
         <w:jc w:val="center"/>
       </w:pPr>
+      <w:r>
+        <w:lastRenderedPageBreak/>
+        <w:t>Diagrama de Clases</w:t>
+      </w:r>
+    </w:p>
+    <w:p>
+      <w:pPr>
+        <w:jc w:val="center"/>
+      </w:pPr>
+      <w:r>
+        <w:rPr>
+          <w:noProof/>
+          <w:lang w:eastAsia="es-ES"/>
+        </w:rPr>
+        <w:drawing>
+          <wp:inline distT="0" distB="0" distL="0" distR="0">
+            <wp:extent cx="6981453" cy="5381537"/>
+            <wp:effectExtent l="19050" t="0" r="0" b="0"/>
+            <wp:docPr id="1" name="Imagen 1" descr="D:\SGA - seminario\seminario\Requerimientos\diagrama de clases.png"/>
+            <wp:cNvGraphicFramePr>
+              <a:graphicFrameLocks xmlns:a="http://schemas.openxmlformats.org/drawingml/2006/main" noChangeAspect="1"/>
+            </wp:cNvGraphicFramePr>
+            <a:graphic xmlns:a="http://schemas.openxmlformats.org/drawingml/2006/main">
+              <a:graphicData uri="http://schemas.openxmlformats.org/drawingml/2006/picture">
+                <pic:pic xmlns:pic="http://schemas.openxmlformats.org/drawingml/2006/picture">
+                  <pic:nvPicPr>
+                    <pic:cNvPr id="0" name="Picture 1" descr="D:\SGA - seminario\seminario\Requerimientos\diagrama de clases.png"/>
+                    <pic:cNvPicPr>
+                      <a:picLocks noChangeAspect="1" noChangeArrowheads="1"/>
+                    </pic:cNvPicPr>
+                  </pic:nvPicPr>
+                  <pic:blipFill>
+                    <a:blip r:embed="rId10"/>
+                    <a:srcRect/>
+                    <a:stretch>
+                      <a:fillRect/>
+                    </a:stretch>
+                  </pic:blipFill>
+                  <pic:spPr bwMode="auto">
+                    <a:xfrm>
+                      <a:off x="0" y="0"/>
+                      <a:ext cx="6985999" cy="5385041"/>
+                    </a:xfrm>
+                    <a:prstGeom prst="rect">
+                      <a:avLst/>
+                    </a:prstGeom>
+                    <a:noFill/>
+                    <a:ln w="9525">
+                      <a:noFill/>
+                      <a:miter lim="800000"/>
+                      <a:headEnd/>
+                      <a:tailEnd/>
+                    </a:ln>
+                  </pic:spPr>
+                </pic:pic>
+              </a:graphicData>
+            </a:graphic>
+          </wp:inline>
+        </w:drawing>
+      </w:r>
+    </w:p>
+    <w:p>
+      <w:pPr>
+        <w:pStyle w:val="Ttulo2"/>
+        <w:jc w:val="center"/>
+      </w:pPr>
       <w:bookmarkStart w:id="3" w:name="_Toc369207435"/>
       <w:r>
-        <w:rPr>
-          <w:sz w:val="36"/>
-          <w:szCs w:val="36"/>
-        </w:rPr>
         <w:lastRenderedPageBreak/>
         <w:t>Diagrama E-R</w:t>
       </w:r>
@@ -734,7 +790,7 @@
       <w:r>
         <w:rPr>
           <w:noProof/>
-          <w:lang w:val="es-GT" w:eastAsia="es-GT"/>
+          <w:lang w:eastAsia="es-ES"/>
         </w:rPr>
         <w:drawing>
           <wp:inline distT="0" distB="0" distL="0" distR="0">
@@ -789,17 +845,9 @@
       <w:pPr>
         <w:pStyle w:val="Ttulo2"/>
         <w:jc w:val="center"/>
-        <w:rPr>
-          <w:sz w:val="36"/>
-          <w:szCs w:val="36"/>
-        </w:rPr>
       </w:pPr>
       <w:bookmarkStart w:id="4" w:name="_Toc369207436"/>
       <w:r>
-        <w:rPr>
-          <w:sz w:val="36"/>
-          <w:szCs w:val="36"/>
-        </w:rPr>
         <w:t>Diagrama de Componentes</w:t>
       </w:r>
       <w:bookmarkEnd w:id="4"/>
@@ -808,7 +856,7 @@
       <w:r>
         <w:rPr>
           <w:noProof/>
-          <w:lang w:val="es-GT" w:eastAsia="es-GT"/>
+          <w:lang w:eastAsia="es-ES"/>
         </w:rPr>
         <w:drawing>
           <wp:inline distT="0" distB="0" distL="0" distR="0">
@@ -864,10 +912,6 @@
       </w:pPr>
       <w:bookmarkStart w:id="5" w:name="_Toc369207437"/>
       <w:r>
-        <w:rPr>
-          <w:sz w:val="36"/>
-          <w:szCs w:val="36"/>
-        </w:rPr>
         <w:lastRenderedPageBreak/>
         <w:t>Diagrama Contexto</w:t>
       </w:r>
@@ -875,7 +919,7 @@
       <w:r>
         <w:rPr>
           <w:noProof/>
-          <w:lang w:val="es-GT" w:eastAsia="es-GT"/>
+          <w:lang w:eastAsia="es-ES"/>
         </w:rPr>
         <w:drawing>
           <wp:inline distT="0" distB="0" distL="0" distR="0">
@@ -928,17 +972,9 @@
       <w:pPr>
         <w:pStyle w:val="Ttulo2"/>
         <w:jc w:val="center"/>
-        <w:rPr>
-          <w:sz w:val="36"/>
-          <w:szCs w:val="36"/>
-        </w:rPr>
       </w:pPr>
       <w:bookmarkStart w:id="6" w:name="_Toc369207438"/>
       <w:r>
-        <w:rPr>
-          <w:sz w:val="36"/>
-          <w:szCs w:val="36"/>
-        </w:rPr>
         <w:lastRenderedPageBreak/>
         <w:t>Diagrama 0</w:t>
       </w:r>
@@ -959,7 +995,7 @@
         <w:rPr>
           <w:rFonts w:ascii="Calibri" w:eastAsia="Times New Roman" w:hAnsi="Calibri" w:cs="Times New Roman"/>
           <w:noProof/>
-          <w:lang w:val="es-GT" w:eastAsia="es-GT"/>
+          <w:lang w:eastAsia="es-ES"/>
         </w:rPr>
         <w:drawing>
           <wp:inline distT="0" distB="0" distL="0" distR="0">
@@ -982,7 +1018,7 @@
                     <a:blip r:embed="rId14">
                       <a:extLst>
                         <a:ext uri="{28A0092B-C50C-407E-A947-70E740481C1C}">
-                          <a14:useLocalDpi xmlns:a14="http://schemas.microsoft.com/office/drawing/2010/main" val="0"/>
+                          <a14:useLocalDpi xmlns:a14="http://schemas.microsoft.com/office/drawing/2010/main" xmlns:wps="http://schemas.microsoft.com/office/word/2010/wordprocessingShape" xmlns:wpi="http://schemas.microsoft.com/office/word/2010/wordprocessingInk" xmlns:wpg="http://schemas.microsoft.com/office/word/2010/wordprocessingGroup" xmlns:w14="http://schemas.microsoft.com/office/word/2010/wordml" xmlns:w="http://schemas.openxmlformats.org/wordprocessingml/2006/main" xmlns:w10="urn:schemas-microsoft-com:office:word" xmlns:wp14="http://schemas.microsoft.com/office/word/2010/wordprocessingDrawing" xmlns:v="urn:schemas-microsoft-com:vml" xmlns:o="urn:schemas-microsoft-com:office:office" xmlns:mc="http://schemas.openxmlformats.org/markup-compatibility/2006" xmlns:wpc="http://schemas.microsoft.com/office/word/2010/wordprocessingCanvas" xmlns="" val="0"/>
                         </a:ext>
                       </a:extLst>
                     </a:blip>
@@ -1045,19 +1081,19 @@
         <w:tblStyle w:val="Cuadrculaclara-nfasis5"/>
         <w:tblW w:w="0" w:type="auto"/>
         <w:jc w:val="center"/>
-        <w:tblLook w:val="04A0" w:firstRow="1" w:lastRow="0" w:firstColumn="1" w:lastColumn="0" w:noHBand="0" w:noVBand="1"/>
+        <w:tblLook w:val="04A0"/>
       </w:tblPr>
       <w:tblGrid>
         <w:gridCol w:w="8978"/>
       </w:tblGrid>
       <w:tr>
         <w:trPr>
-          <w:cnfStyle w:val="100000000000" w:firstRow="1" w:lastRow="0" w:firstColumn="0" w:lastColumn="0" w:oddVBand="0" w:evenVBand="0" w:oddHBand="0" w:evenHBand="0" w:firstRowFirstColumn="0" w:firstRowLastColumn="0" w:lastRowFirstColumn="0" w:lastRowLastColumn="0"/>
+          <w:cnfStyle w:val="100000000000"/>
           <w:jc w:val="center"/>
         </w:trPr>
         <w:tc>
           <w:tcPr>
-            <w:cnfStyle w:val="001000000000" w:firstRow="0" w:lastRow="0" w:firstColumn="1" w:lastColumn="0" w:oddVBand="0" w:evenVBand="0" w:oddHBand="0" w:evenHBand="0" w:firstRowFirstColumn="0" w:firstRowLastColumn="0" w:lastRowFirstColumn="0" w:lastRowLastColumn="0"/>
+            <w:cnfStyle w:val="001000000000"/>
             <w:tcW w:w="8978" w:type="dxa"/>
           </w:tcPr>
           <w:p>
@@ -1072,12 +1108,12 @@
       </w:tr>
       <w:tr>
         <w:trPr>
-          <w:cnfStyle w:val="000000100000" w:firstRow="0" w:lastRow="0" w:firstColumn="0" w:lastColumn="0" w:oddVBand="0" w:evenVBand="0" w:oddHBand="1" w:evenHBand="0" w:firstRowFirstColumn="0" w:firstRowLastColumn="0" w:lastRowFirstColumn="0" w:lastRowLastColumn="0"/>
+          <w:cnfStyle w:val="000000100000"/>
           <w:jc w:val="center"/>
         </w:trPr>
         <w:tc>
           <w:tcPr>
-            <w:cnfStyle w:val="001000000000" w:firstRow="0" w:lastRow="0" w:firstColumn="1" w:lastColumn="0" w:oddVBand="0" w:evenVBand="0" w:oddHBand="0" w:evenHBand="0" w:firstRowFirstColumn="0" w:firstRowLastColumn="0" w:lastRowFirstColumn="0" w:lastRowLastColumn="0"/>
+            <w:cnfStyle w:val="001000000000"/>
             <w:tcW w:w="8978" w:type="dxa"/>
           </w:tcPr>
           <w:p>
@@ -1100,12 +1136,12 @@
       </w:tr>
       <w:tr>
         <w:trPr>
-          <w:cnfStyle w:val="000000010000" w:firstRow="0" w:lastRow="0" w:firstColumn="0" w:lastColumn="0" w:oddVBand="0" w:evenVBand="0" w:oddHBand="0" w:evenHBand="1" w:firstRowFirstColumn="0" w:firstRowLastColumn="0" w:lastRowFirstColumn="0" w:lastRowLastColumn="0"/>
+          <w:cnfStyle w:val="000000010000"/>
           <w:jc w:val="center"/>
         </w:trPr>
         <w:tc>
           <w:tcPr>
-            <w:cnfStyle w:val="001000000000" w:firstRow="0" w:lastRow="0" w:firstColumn="1" w:lastColumn="0" w:oddVBand="0" w:evenVBand="0" w:oddHBand="0" w:evenHBand="0" w:firstRowFirstColumn="0" w:firstRowLastColumn="0" w:lastRowFirstColumn="0" w:lastRowLastColumn="0"/>
+            <w:cnfStyle w:val="001000000000"/>
             <w:tcW w:w="8978" w:type="dxa"/>
           </w:tcPr>
           <w:p>
@@ -1129,12 +1165,12 @@
       </w:tr>
       <w:tr>
         <w:trPr>
-          <w:cnfStyle w:val="000000100000" w:firstRow="0" w:lastRow="0" w:firstColumn="0" w:lastColumn="0" w:oddVBand="0" w:evenVBand="0" w:oddHBand="1" w:evenHBand="0" w:firstRowFirstColumn="0" w:firstRowLastColumn="0" w:lastRowFirstColumn="0" w:lastRowLastColumn="0"/>
+          <w:cnfStyle w:val="000000100000"/>
           <w:jc w:val="center"/>
         </w:trPr>
         <w:tc>
           <w:tcPr>
-            <w:cnfStyle w:val="001000000000" w:firstRow="0" w:lastRow="0" w:firstColumn="1" w:lastColumn="0" w:oddVBand="0" w:evenVBand="0" w:oddHBand="0" w:evenHBand="0" w:firstRowFirstColumn="0" w:firstRowLastColumn="0" w:lastRowFirstColumn="0" w:lastRowLastColumn="0"/>
+            <w:cnfStyle w:val="001000000000"/>
             <w:tcW w:w="8978" w:type="dxa"/>
           </w:tcPr>
           <w:p>
@@ -1160,16 +1196,34 @@
               <w:rPr>
                 <w:b w:val="0"/>
               </w:rPr>
-              <w:t xml:space="preserve">      </w:t>
-            </w:r>
-            <w:proofErr w:type="spellStart"/>
-            <w:r>
-              <w:rPr>
-                <w:b w:val="0"/>
-              </w:rPr>
-              <w:t>Id_Alumno</w:t>
-            </w:r>
-            <w:proofErr w:type="spellEnd"/>
+              <w:t>Id_Alumno+</w:t>
+            </w:r>
+          </w:p>
+          <w:p>
+            <w:pPr>
+              <w:rPr>
+                <w:b w:val="0"/>
+              </w:rPr>
+            </w:pPr>
+            <w:r>
+              <w:rPr>
+                <w:b w:val="0"/>
+              </w:rPr>
+              <w:t xml:space="preserve">      Nombre+</w:t>
+            </w:r>
+          </w:p>
+          <w:p>
+            <w:pPr>
+              <w:rPr>
+                <w:b w:val="0"/>
+              </w:rPr>
+            </w:pPr>
+            <w:r>
+              <w:rPr>
+                <w:b w:val="0"/>
+              </w:rPr>
+              <w:t xml:space="preserve">      Apellido</w:t>
+            </w:r>
             <w:r>
               <w:rPr>
                 <w:b w:val="0"/>
@@ -1187,102 +1241,34 @@
               <w:rPr>
                 <w:b w:val="0"/>
               </w:rPr>
-              <w:t xml:space="preserve">      Nombre+</w:t>
-            </w:r>
-          </w:p>
-          <w:p>
-            <w:pPr>
-              <w:rPr>
-                <w:b w:val="0"/>
-              </w:rPr>
-            </w:pPr>
-            <w:r>
-              <w:rPr>
-                <w:b w:val="0"/>
-              </w:rPr>
-              <w:t xml:space="preserve">      Apellido</w:t>
-            </w:r>
-            <w:r>
-              <w:rPr>
-                <w:b w:val="0"/>
-              </w:rPr>
-              <w:t>+</w:t>
-            </w:r>
-          </w:p>
-          <w:p>
-            <w:pPr>
-              <w:rPr>
-                <w:b w:val="0"/>
-              </w:rPr>
-            </w:pPr>
-            <w:r>
-              <w:rPr>
-                <w:b w:val="0"/>
-              </w:rPr>
-              <w:t xml:space="preserve">      </w:t>
-            </w:r>
-            <w:proofErr w:type="spellStart"/>
-            <w:r>
-              <w:rPr>
-                <w:b w:val="0"/>
-              </w:rPr>
-              <w:t>Direccion</w:t>
-            </w:r>
-            <w:proofErr w:type="spellEnd"/>
-            <w:r>
-              <w:rPr>
-                <w:b w:val="0"/>
-              </w:rPr>
-              <w:t>+</w:t>
-            </w:r>
-          </w:p>
-          <w:p>
-            <w:pPr>
-              <w:rPr>
-                <w:b w:val="0"/>
-              </w:rPr>
-            </w:pPr>
-            <w:r>
-              <w:rPr>
-                <w:b w:val="0"/>
-              </w:rPr>
-              <w:t xml:space="preserve">      </w:t>
-            </w:r>
-            <w:proofErr w:type="spellStart"/>
-            <w:r>
-              <w:rPr>
-                <w:b w:val="0"/>
-              </w:rPr>
-              <w:t>Telefono</w:t>
-            </w:r>
-            <w:proofErr w:type="spellEnd"/>
-            <w:r>
-              <w:rPr>
-                <w:b w:val="0"/>
-              </w:rPr>
-              <w:t>+</w:t>
-            </w:r>
-          </w:p>
-          <w:p>
-            <w:pPr>
-              <w:rPr>
-                <w:b w:val="0"/>
-              </w:rPr>
-            </w:pPr>
-            <w:r>
-              <w:rPr>
-                <w:b w:val="0"/>
-              </w:rPr>
-              <w:t xml:space="preserve">      </w:t>
-            </w:r>
-            <w:proofErr w:type="spellStart"/>
+              <w:t>Direccion+</w:t>
+            </w:r>
+          </w:p>
+          <w:p>
+            <w:pPr>
+              <w:rPr>
+                <w:b w:val="0"/>
+              </w:rPr>
+            </w:pPr>
+            <w:r>
+              <w:rPr>
+                <w:b w:val="0"/>
+              </w:rPr>
+              <w:t>Telefono+</w:t>
+            </w:r>
+          </w:p>
+          <w:p>
+            <w:pPr>
+              <w:rPr>
+                <w:b w:val="0"/>
+              </w:rPr>
+            </w:pPr>
             <w:r>
               <w:rPr>
                 <w:b w:val="0"/>
               </w:rPr>
               <w:t>CorreoElectronico</w:t>
             </w:r>
-            <w:proofErr w:type="spellEnd"/>
           </w:p>
           <w:p>
             <w:pPr>
@@ -1309,21 +1295,7 @@
               <w:rPr>
                 <w:b w:val="0"/>
               </w:rPr>
-              <w:t xml:space="preserve">      </w:t>
-            </w:r>
-            <w:proofErr w:type="spellStart"/>
-            <w:r>
-              <w:rPr>
-                <w:b w:val="0"/>
-              </w:rPr>
-              <w:t>CopiaDPI</w:t>
-            </w:r>
-            <w:proofErr w:type="spellEnd"/>
-            <w:r>
-              <w:rPr>
-                <w:b w:val="0"/>
-              </w:rPr>
-              <w:t>+</w:t>
+              <w:t>CopiaDPI+</w:t>
             </w:r>
           </w:p>
           <w:p>
@@ -1349,16 +1321,8 @@
               <w:rPr>
                 <w:b w:val="0"/>
               </w:rPr>
-              <w:t xml:space="preserve">      </w:t>
-            </w:r>
-            <w:proofErr w:type="spellStart"/>
-            <w:r>
-              <w:rPr>
-                <w:b w:val="0"/>
-              </w:rPr>
               <w:t>FotoestaticaTitulo</w:t>
             </w:r>
-            <w:proofErr w:type="spellEnd"/>
           </w:p>
           <w:p/>
           <w:p>
@@ -1387,21 +1351,7 @@
               <w:rPr>
                 <w:b w:val="0"/>
               </w:rPr>
-              <w:t xml:space="preserve">      </w:t>
-            </w:r>
-            <w:proofErr w:type="spellStart"/>
-            <w:r>
-              <w:rPr>
-                <w:b w:val="0"/>
-              </w:rPr>
-              <w:t>NoBoleta</w:t>
-            </w:r>
-            <w:proofErr w:type="spellEnd"/>
-            <w:r>
-              <w:rPr>
-                <w:b w:val="0"/>
-              </w:rPr>
-              <w:t>+</w:t>
+              <w:t>NoBoleta+</w:t>
             </w:r>
           </w:p>
           <w:p>
@@ -1440,16 +1390,8 @@
               <w:rPr>
                 <w:b w:val="0"/>
               </w:rPr>
-              <w:t xml:space="preserve">      </w:t>
-            </w:r>
-            <w:proofErr w:type="spellStart"/>
-            <w:r>
-              <w:rPr>
-                <w:b w:val="0"/>
-              </w:rPr>
               <w:t>TipoTramite</w:t>
             </w:r>
-            <w:proofErr w:type="spellEnd"/>
           </w:p>
           <w:p>
             <w:pPr>
@@ -1470,19 +1412,19 @@
         <w:tblStyle w:val="Cuadrculaclara-nfasis5"/>
         <w:tblW w:w="0" w:type="auto"/>
         <w:jc w:val="center"/>
-        <w:tblLook w:val="04A0" w:firstRow="1" w:lastRow="0" w:firstColumn="1" w:lastColumn="0" w:noHBand="0" w:noVBand="1"/>
+        <w:tblLook w:val="04A0"/>
       </w:tblPr>
       <w:tblGrid>
         <w:gridCol w:w="8720"/>
       </w:tblGrid>
       <w:tr>
         <w:trPr>
-          <w:cnfStyle w:val="100000000000" w:firstRow="1" w:lastRow="0" w:firstColumn="0" w:lastColumn="0" w:oddVBand="0" w:evenVBand="0" w:oddHBand="0" w:evenHBand="0" w:firstRowFirstColumn="0" w:firstRowLastColumn="0" w:lastRowFirstColumn="0" w:lastRowLastColumn="0"/>
+          <w:cnfStyle w:val="100000000000"/>
           <w:jc w:val="center"/>
         </w:trPr>
         <w:tc>
           <w:tcPr>
-            <w:cnfStyle w:val="001000000000" w:firstRow="0" w:lastRow="0" w:firstColumn="1" w:lastColumn="0" w:oddVBand="0" w:evenVBand="0" w:oddHBand="0" w:evenHBand="0" w:firstRowFirstColumn="0" w:firstRowLastColumn="0" w:lastRowFirstColumn="0" w:lastRowLastColumn="0"/>
+            <w:cnfStyle w:val="001000000000"/>
             <w:tcW w:w="8720" w:type="dxa"/>
           </w:tcPr>
           <w:p>
@@ -1497,12 +1439,12 @@
       </w:tr>
       <w:tr>
         <w:trPr>
-          <w:cnfStyle w:val="000000100000" w:firstRow="0" w:lastRow="0" w:firstColumn="0" w:lastColumn="0" w:oddVBand="0" w:evenVBand="0" w:oddHBand="1" w:evenHBand="0" w:firstRowFirstColumn="0" w:firstRowLastColumn="0" w:lastRowFirstColumn="0" w:lastRowLastColumn="0"/>
+          <w:cnfStyle w:val="000000100000"/>
           <w:jc w:val="center"/>
         </w:trPr>
         <w:tc>
           <w:tcPr>
-            <w:cnfStyle w:val="001000000000" w:firstRow="0" w:lastRow="0" w:firstColumn="1" w:lastColumn="0" w:oddVBand="0" w:evenVBand="0" w:oddHBand="0" w:evenHBand="0" w:firstRowFirstColumn="0" w:firstRowLastColumn="0" w:lastRowFirstColumn="0" w:lastRowLastColumn="0"/>
+            <w:cnfStyle w:val="001000000000"/>
             <w:tcW w:w="8720" w:type="dxa"/>
           </w:tcPr>
           <w:p>
@@ -1525,12 +1467,12 @@
       </w:tr>
       <w:tr>
         <w:trPr>
-          <w:cnfStyle w:val="000000010000" w:firstRow="0" w:lastRow="0" w:firstColumn="0" w:lastColumn="0" w:oddVBand="0" w:evenVBand="0" w:oddHBand="0" w:evenHBand="1" w:firstRowFirstColumn="0" w:firstRowLastColumn="0" w:lastRowFirstColumn="0" w:lastRowLastColumn="0"/>
+          <w:cnfStyle w:val="000000010000"/>
           <w:jc w:val="center"/>
         </w:trPr>
         <w:tc>
           <w:tcPr>
-            <w:cnfStyle w:val="001000000000" w:firstRow="0" w:lastRow="0" w:firstColumn="1" w:lastColumn="0" w:oddVBand="0" w:evenVBand="0" w:oddHBand="0" w:evenHBand="0" w:firstRowFirstColumn="0" w:firstRowLastColumn="0" w:lastRowFirstColumn="0" w:lastRowLastColumn="0"/>
+            <w:cnfStyle w:val="001000000000"/>
             <w:tcW w:w="8720" w:type="dxa"/>
           </w:tcPr>
           <w:p>
@@ -1554,12 +1496,12 @@
       </w:tr>
       <w:tr>
         <w:trPr>
-          <w:cnfStyle w:val="000000100000" w:firstRow="0" w:lastRow="0" w:firstColumn="0" w:lastColumn="0" w:oddVBand="0" w:evenVBand="0" w:oddHBand="1" w:evenHBand="0" w:firstRowFirstColumn="0" w:firstRowLastColumn="0" w:lastRowFirstColumn="0" w:lastRowLastColumn="0"/>
+          <w:cnfStyle w:val="000000100000"/>
           <w:jc w:val="center"/>
         </w:trPr>
         <w:tc>
           <w:tcPr>
-            <w:cnfStyle w:val="001000000000" w:firstRow="0" w:lastRow="0" w:firstColumn="1" w:lastColumn="0" w:oddVBand="0" w:evenVBand="0" w:oddHBand="0" w:evenHBand="0" w:firstRowFirstColumn="0" w:firstRowLastColumn="0" w:lastRowFirstColumn="0" w:lastRowLastColumn="0"/>
+            <w:cnfStyle w:val="001000000000"/>
             <w:tcW w:w="8720" w:type="dxa"/>
           </w:tcPr>
           <w:p>
@@ -1585,21 +1527,7 @@
               <w:rPr>
                 <w:b w:val="0"/>
               </w:rPr>
-              <w:t xml:space="preserve">      </w:t>
-            </w:r>
-            <w:proofErr w:type="spellStart"/>
-            <w:r>
-              <w:rPr>
-                <w:b w:val="0"/>
-              </w:rPr>
-              <w:t>Id_Alumno</w:t>
-            </w:r>
-            <w:proofErr w:type="spellEnd"/>
-            <w:r>
-              <w:rPr>
-                <w:b w:val="0"/>
-              </w:rPr>
-              <w:t>+</w:t>
+              <w:t>Id_Alumno+</w:t>
             </w:r>
           </w:p>
           <w:p>
@@ -1651,21 +1579,7 @@
               <w:rPr>
                 <w:b w:val="0"/>
               </w:rPr>
-              <w:t xml:space="preserve">      </w:t>
-            </w:r>
-            <w:proofErr w:type="spellStart"/>
-            <w:r>
-              <w:rPr>
-                <w:b w:val="0"/>
-              </w:rPr>
-              <w:t>Id_Carrera</w:t>
-            </w:r>
-            <w:proofErr w:type="spellEnd"/>
-            <w:r>
-              <w:rPr>
-                <w:b w:val="0"/>
-              </w:rPr>
-              <w:t>+</w:t>
+              <w:t>Id_Carrera+</w:t>
             </w:r>
           </w:p>
           <w:p>
@@ -1711,21 +1625,7 @@
               <w:rPr>
                 <w:b w:val="0"/>
               </w:rPr>
-              <w:t xml:space="preserve">     </w:t>
-            </w:r>
-            <w:proofErr w:type="spellStart"/>
-            <w:r>
-              <w:rPr>
-                <w:b w:val="0"/>
-              </w:rPr>
-              <w:t>Id_Curso</w:t>
-            </w:r>
-            <w:proofErr w:type="spellEnd"/>
-            <w:r>
-              <w:rPr>
-                <w:b w:val="0"/>
-              </w:rPr>
-              <w:t>+</w:t>
+              <w:t>Id_Curso+</w:t>
             </w:r>
           </w:p>
           <w:p>
@@ -1796,19 +1696,19 @@
         <w:tblStyle w:val="Cuadrculaclara-nfasis5"/>
         <w:tblW w:w="0" w:type="auto"/>
         <w:jc w:val="center"/>
-        <w:tblLook w:val="04A0" w:firstRow="1" w:lastRow="0" w:firstColumn="1" w:lastColumn="0" w:noHBand="0" w:noVBand="1"/>
+        <w:tblLook w:val="04A0"/>
       </w:tblPr>
       <w:tblGrid>
         <w:gridCol w:w="8978"/>
       </w:tblGrid>
       <w:tr>
         <w:trPr>
-          <w:cnfStyle w:val="100000000000" w:firstRow="1" w:lastRow="0" w:firstColumn="0" w:lastColumn="0" w:oddVBand="0" w:evenVBand="0" w:oddHBand="0" w:evenHBand="0" w:firstRowFirstColumn="0" w:firstRowLastColumn="0" w:lastRowFirstColumn="0" w:lastRowLastColumn="0"/>
+          <w:cnfStyle w:val="100000000000"/>
           <w:jc w:val="center"/>
         </w:trPr>
         <w:tc>
           <w:tcPr>
-            <w:cnfStyle w:val="001000000000" w:firstRow="0" w:lastRow="0" w:firstColumn="1" w:lastColumn="0" w:oddVBand="0" w:evenVBand="0" w:oddHBand="0" w:evenHBand="0" w:firstRowFirstColumn="0" w:firstRowLastColumn="0" w:lastRowFirstColumn="0" w:lastRowLastColumn="0"/>
+            <w:cnfStyle w:val="001000000000"/>
             <w:tcW w:w="8978" w:type="dxa"/>
           </w:tcPr>
           <w:p>
@@ -1824,12 +1724,12 @@
       </w:tr>
       <w:tr>
         <w:trPr>
-          <w:cnfStyle w:val="000000100000" w:firstRow="0" w:lastRow="0" w:firstColumn="0" w:lastColumn="0" w:oddVBand="0" w:evenVBand="0" w:oddHBand="1" w:evenHBand="0" w:firstRowFirstColumn="0" w:firstRowLastColumn="0" w:lastRowFirstColumn="0" w:lastRowLastColumn="0"/>
+          <w:cnfStyle w:val="000000100000"/>
           <w:jc w:val="center"/>
         </w:trPr>
         <w:tc>
           <w:tcPr>
-            <w:cnfStyle w:val="001000000000" w:firstRow="0" w:lastRow="0" w:firstColumn="1" w:lastColumn="0" w:oddVBand="0" w:evenVBand="0" w:oddHBand="0" w:evenHBand="0" w:firstRowFirstColumn="0" w:firstRowLastColumn="0" w:lastRowFirstColumn="0" w:lastRowLastColumn="0"/>
+            <w:cnfStyle w:val="001000000000"/>
             <w:tcW w:w="8978" w:type="dxa"/>
           </w:tcPr>
           <w:p>
@@ -1852,12 +1752,12 @@
       </w:tr>
       <w:tr>
         <w:trPr>
-          <w:cnfStyle w:val="000000010000" w:firstRow="0" w:lastRow="0" w:firstColumn="0" w:lastColumn="0" w:oddVBand="0" w:evenVBand="0" w:oddHBand="0" w:evenHBand="1" w:firstRowFirstColumn="0" w:firstRowLastColumn="0" w:lastRowFirstColumn="0" w:lastRowLastColumn="0"/>
+          <w:cnfStyle w:val="000000010000"/>
           <w:jc w:val="center"/>
         </w:trPr>
         <w:tc>
           <w:tcPr>
-            <w:cnfStyle w:val="001000000000" w:firstRow="0" w:lastRow="0" w:firstColumn="1" w:lastColumn="0" w:oddVBand="0" w:evenVBand="0" w:oddHBand="0" w:evenHBand="0" w:firstRowFirstColumn="0" w:firstRowLastColumn="0" w:lastRowFirstColumn="0" w:lastRowLastColumn="0"/>
+            <w:cnfStyle w:val="001000000000"/>
             <w:tcW w:w="8978" w:type="dxa"/>
           </w:tcPr>
           <w:p>
@@ -1881,12 +1781,12 @@
       </w:tr>
       <w:tr>
         <w:trPr>
-          <w:cnfStyle w:val="000000100000" w:firstRow="0" w:lastRow="0" w:firstColumn="0" w:lastColumn="0" w:oddVBand="0" w:evenVBand="0" w:oddHBand="1" w:evenHBand="0" w:firstRowFirstColumn="0" w:firstRowLastColumn="0" w:lastRowFirstColumn="0" w:lastRowLastColumn="0"/>
+          <w:cnfStyle w:val="000000100000"/>
           <w:jc w:val="center"/>
         </w:trPr>
         <w:tc>
           <w:tcPr>
-            <w:cnfStyle w:val="001000000000" w:firstRow="0" w:lastRow="0" w:firstColumn="1" w:lastColumn="0" w:oddVBand="0" w:evenVBand="0" w:oddHBand="0" w:evenHBand="0" w:firstRowFirstColumn="0" w:firstRowLastColumn="0" w:lastRowFirstColumn="0" w:lastRowLastColumn="0"/>
+            <w:cnfStyle w:val="001000000000"/>
             <w:tcW w:w="8978" w:type="dxa"/>
           </w:tcPr>
           <w:p>
@@ -1912,16 +1812,34 @@
               <w:rPr>
                 <w:b w:val="0"/>
               </w:rPr>
-              <w:t xml:space="preserve">      </w:t>
-            </w:r>
-            <w:proofErr w:type="spellStart"/>
-            <w:r>
-              <w:rPr>
-                <w:b w:val="0"/>
-              </w:rPr>
-              <w:t>Id_Alumno</w:t>
-            </w:r>
-            <w:proofErr w:type="spellEnd"/>
+              <w:t>Id_Alumno+</w:t>
+            </w:r>
+          </w:p>
+          <w:p>
+            <w:pPr>
+              <w:rPr>
+                <w:b w:val="0"/>
+              </w:rPr>
+            </w:pPr>
+            <w:r>
+              <w:rPr>
+                <w:b w:val="0"/>
+              </w:rPr>
+              <w:t xml:space="preserve">      Nombre+</w:t>
+            </w:r>
+          </w:p>
+          <w:p>
+            <w:pPr>
+              <w:rPr>
+                <w:b w:val="0"/>
+              </w:rPr>
+            </w:pPr>
+            <w:r>
+              <w:rPr>
+                <w:b w:val="0"/>
+              </w:rPr>
+              <w:t xml:space="preserve">      Apellido</w:t>
+            </w:r>
             <w:r>
               <w:rPr>
                 <w:b w:val="0"/>
@@ -1939,6 +1857,45 @@
               <w:rPr>
                 <w:b w:val="0"/>
               </w:rPr>
+              <w:t>FechaNacimiento</w:t>
+            </w:r>
+          </w:p>
+          <w:p>
+            <w:pPr>
+              <w:rPr>
+                <w:b w:val="0"/>
+              </w:rPr>
+            </w:pPr>
+          </w:p>
+          <w:p>
+            <w:pPr>
+              <w:rPr>
+                <w:b w:val="0"/>
+              </w:rPr>
+            </w:pPr>
+            <w:r>
+              <w:t>Carrera</w:t>
+            </w:r>
+            <w:r>
+              <w:br/>
+            </w:r>
+            <w:r>
+              <w:rPr>
+                <w:b w:val="0"/>
+              </w:rPr>
+              <w:t>Id_Carrera+</w:t>
+            </w:r>
+          </w:p>
+          <w:p>
+            <w:pPr>
+              <w:rPr>
+                <w:b w:val="0"/>
+              </w:rPr>
+            </w:pPr>
+            <w:r>
+              <w:rPr>
+                <w:b w:val="0"/>
+              </w:rPr>
               <w:t xml:space="preserve">      Nombre+</w:t>
             </w:r>
           </w:p>
@@ -1952,51 +1909,95 @@
               <w:rPr>
                 <w:b w:val="0"/>
               </w:rPr>
-              <w:t xml:space="preserve">      Apellido</w:t>
-            </w:r>
-            <w:r>
-              <w:rPr>
-                <w:b w:val="0"/>
-              </w:rPr>
-              <w:t>+</w:t>
-            </w:r>
-          </w:p>
-          <w:p>
-            <w:pPr>
-              <w:rPr>
-                <w:b w:val="0"/>
-              </w:rPr>
-            </w:pPr>
-            <w:r>
-              <w:rPr>
-                <w:b w:val="0"/>
-              </w:rPr>
-              <w:t xml:space="preserve">      </w:t>
-            </w:r>
-            <w:proofErr w:type="spellStart"/>
-            <w:r>
-              <w:rPr>
-                <w:b w:val="0"/>
-              </w:rPr>
-              <w:t>FechaNacimiento</w:t>
-            </w:r>
-            <w:proofErr w:type="spellEnd"/>
-          </w:p>
-          <w:p>
-            <w:pPr>
-              <w:rPr>
-                <w:b w:val="0"/>
-              </w:rPr>
-            </w:pPr>
-          </w:p>
-          <w:p>
-            <w:pPr>
-              <w:rPr>
-                <w:b w:val="0"/>
-              </w:rPr>
-            </w:pPr>
-            <w:r>
-              <w:t>Carrera</w:t>
+              <w:t xml:space="preserve">      Jornada</w:t>
+            </w:r>
+          </w:p>
+          <w:p/>
+          <w:p>
+            <w:r>
+              <w:t>Catedrático:</w:t>
+            </w:r>
+          </w:p>
+          <w:p>
+            <w:pPr>
+              <w:rPr>
+                <w:b w:val="0"/>
+              </w:rPr>
+            </w:pPr>
+            <w:r>
+              <w:rPr>
+                <w:b w:val="0"/>
+              </w:rPr>
+              <w:t>IdCatedratico+</w:t>
+            </w:r>
+          </w:p>
+          <w:p>
+            <w:pPr>
+              <w:rPr>
+                <w:b w:val="0"/>
+              </w:rPr>
+            </w:pPr>
+            <w:r>
+              <w:rPr>
+                <w:b w:val="0"/>
+              </w:rPr>
+              <w:t xml:space="preserve">      Nombre+</w:t>
+            </w:r>
+          </w:p>
+          <w:p>
+            <w:pPr>
+              <w:rPr>
+                <w:b w:val="0"/>
+              </w:rPr>
+            </w:pPr>
+            <w:r>
+              <w:rPr>
+                <w:b w:val="0"/>
+              </w:rPr>
+              <w:t>Direccion+</w:t>
+            </w:r>
+          </w:p>
+          <w:p>
+            <w:pPr>
+              <w:rPr>
+                <w:b w:val="0"/>
+              </w:rPr>
+            </w:pPr>
+            <w:r>
+              <w:rPr>
+                <w:b w:val="0"/>
+              </w:rPr>
+              <w:t>CorreoElectronico+</w:t>
+            </w:r>
+          </w:p>
+          <w:p>
+            <w:pPr>
+              <w:rPr>
+                <w:b w:val="0"/>
+              </w:rPr>
+            </w:pPr>
+            <w:r>
+              <w:rPr>
+                <w:b w:val="0"/>
+              </w:rPr>
+              <w:t xml:space="preserve">      Edad</w:t>
+            </w:r>
+          </w:p>
+          <w:p>
+            <w:pPr>
+              <w:rPr>
+                <w:b w:val="0"/>
+              </w:rPr>
+            </w:pPr>
+          </w:p>
+          <w:p>
+            <w:pPr>
+              <w:rPr>
+                <w:b w:val="0"/>
+              </w:rPr>
+            </w:pPr>
+            <w:r>
+              <w:t>Cursos</w:t>
             </w:r>
             <w:r>
               <w:br/>
@@ -2005,200 +2006,7 @@
               <w:rPr>
                 <w:b w:val="0"/>
               </w:rPr>
-              <w:t xml:space="preserve">      </w:t>
-            </w:r>
-            <w:proofErr w:type="spellStart"/>
-            <w:r>
-              <w:rPr>
-                <w:b w:val="0"/>
-              </w:rPr>
-              <w:t>Id_Carrera</w:t>
-            </w:r>
-            <w:proofErr w:type="spellEnd"/>
-            <w:r>
-              <w:rPr>
-                <w:b w:val="0"/>
-              </w:rPr>
-              <w:t>+</w:t>
-            </w:r>
-          </w:p>
-          <w:p>
-            <w:pPr>
-              <w:rPr>
-                <w:b w:val="0"/>
-              </w:rPr>
-            </w:pPr>
-            <w:r>
-              <w:rPr>
-                <w:b w:val="0"/>
-              </w:rPr>
-              <w:t xml:space="preserve">      Nombre+</w:t>
-            </w:r>
-          </w:p>
-          <w:p>
-            <w:pPr>
-              <w:rPr>
-                <w:b w:val="0"/>
-              </w:rPr>
-            </w:pPr>
-            <w:r>
-              <w:rPr>
-                <w:b w:val="0"/>
-              </w:rPr>
-              <w:t xml:space="preserve">      Jornada</w:t>
-            </w:r>
-          </w:p>
-          <w:p/>
-          <w:p>
-            <w:r>
-              <w:t>Catedrático:</w:t>
-            </w:r>
-          </w:p>
-          <w:p>
-            <w:pPr>
-              <w:rPr>
-                <w:b w:val="0"/>
-              </w:rPr>
-            </w:pPr>
-            <w:r>
-              <w:rPr>
-                <w:b w:val="0"/>
-              </w:rPr>
-              <w:t xml:space="preserve">       </w:t>
-            </w:r>
-            <w:proofErr w:type="spellStart"/>
-            <w:r>
-              <w:rPr>
-                <w:b w:val="0"/>
-              </w:rPr>
-              <w:t>IdCatedratico</w:t>
-            </w:r>
-            <w:proofErr w:type="spellEnd"/>
-            <w:r>
-              <w:rPr>
-                <w:b w:val="0"/>
-              </w:rPr>
-              <w:t>+</w:t>
-            </w:r>
-          </w:p>
-          <w:p>
-            <w:pPr>
-              <w:rPr>
-                <w:b w:val="0"/>
-              </w:rPr>
-            </w:pPr>
-            <w:r>
-              <w:rPr>
-                <w:b w:val="0"/>
-              </w:rPr>
-              <w:t xml:space="preserve">      Nombre+</w:t>
-            </w:r>
-          </w:p>
-          <w:p>
-            <w:pPr>
-              <w:rPr>
-                <w:b w:val="0"/>
-              </w:rPr>
-            </w:pPr>
-            <w:r>
-              <w:rPr>
-                <w:b w:val="0"/>
-              </w:rPr>
-              <w:t xml:space="preserve">      </w:t>
-            </w:r>
-            <w:proofErr w:type="spellStart"/>
-            <w:r>
-              <w:rPr>
-                <w:b w:val="0"/>
-              </w:rPr>
-              <w:t>Direccion</w:t>
-            </w:r>
-            <w:proofErr w:type="spellEnd"/>
-            <w:r>
-              <w:rPr>
-                <w:b w:val="0"/>
-              </w:rPr>
-              <w:t>+</w:t>
-            </w:r>
-          </w:p>
-          <w:p>
-            <w:pPr>
-              <w:rPr>
-                <w:b w:val="0"/>
-              </w:rPr>
-            </w:pPr>
-            <w:r>
-              <w:rPr>
-                <w:b w:val="0"/>
-              </w:rPr>
-              <w:t xml:space="preserve">      </w:t>
-            </w:r>
-            <w:proofErr w:type="spellStart"/>
-            <w:r>
-              <w:rPr>
-                <w:b w:val="0"/>
-              </w:rPr>
-              <w:t>CorreoElectronico</w:t>
-            </w:r>
-            <w:proofErr w:type="spellEnd"/>
-            <w:r>
-              <w:rPr>
-                <w:b w:val="0"/>
-              </w:rPr>
-              <w:t>+</w:t>
-            </w:r>
-          </w:p>
-          <w:p>
-            <w:pPr>
-              <w:rPr>
-                <w:b w:val="0"/>
-              </w:rPr>
-            </w:pPr>
-            <w:r>
-              <w:rPr>
-                <w:b w:val="0"/>
-              </w:rPr>
-              <w:t xml:space="preserve">      Edad</w:t>
-            </w:r>
-          </w:p>
-          <w:p>
-            <w:pPr>
-              <w:rPr>
-                <w:b w:val="0"/>
-              </w:rPr>
-            </w:pPr>
-          </w:p>
-          <w:p>
-            <w:pPr>
-              <w:rPr>
-                <w:b w:val="0"/>
-              </w:rPr>
-            </w:pPr>
-            <w:r>
-              <w:t>Cursos</w:t>
-            </w:r>
-            <w:r>
-              <w:br/>
-            </w:r>
-            <w:r>
-              <w:rPr>
-                <w:b w:val="0"/>
-              </w:rPr>
-              <w:t xml:space="preserve">     </w:t>
-            </w:r>
-            <w:proofErr w:type="spellStart"/>
-            <w:r>
-              <w:rPr>
-                <w:b w:val="0"/>
-              </w:rPr>
-              <w:t>Id_Curso</w:t>
-            </w:r>
-            <w:proofErr w:type="spellEnd"/>
-            <w:r>
-              <w:rPr>
-                <w:b w:val="0"/>
-              </w:rPr>
-              <w:t>+</w:t>
+              <w:t>Id_Curso+</w:t>
             </w:r>
           </w:p>
           <w:p>
@@ -2224,21 +2032,7 @@
               <w:rPr>
                 <w:b w:val="0"/>
               </w:rPr>
-              <w:t xml:space="preserve">     </w:t>
-            </w:r>
-            <w:proofErr w:type="spellStart"/>
-            <w:r>
-              <w:rPr>
-                <w:b w:val="0"/>
-              </w:rPr>
-              <w:t>Creditos</w:t>
-            </w:r>
-            <w:proofErr w:type="spellEnd"/>
-            <w:r>
-              <w:rPr>
-                <w:b w:val="0"/>
-              </w:rPr>
-              <w:t>+</w:t>
+              <w:t>Creditos+</w:t>
             </w:r>
           </w:p>
           <w:p>
@@ -2271,19 +2065,19 @@
         <w:tblStyle w:val="Cuadrculaclara-nfasis5"/>
         <w:tblW w:w="0" w:type="auto"/>
         <w:jc w:val="center"/>
-        <w:tblLook w:val="04A0" w:firstRow="1" w:lastRow="0" w:firstColumn="1" w:lastColumn="0" w:noHBand="0" w:noVBand="1"/>
+        <w:tblLook w:val="04A0"/>
       </w:tblPr>
       <w:tblGrid>
         <w:gridCol w:w="8978"/>
       </w:tblGrid>
       <w:tr>
         <w:trPr>
-          <w:cnfStyle w:val="100000000000" w:firstRow="1" w:lastRow="0" w:firstColumn="0" w:lastColumn="0" w:oddVBand="0" w:evenVBand="0" w:oddHBand="0" w:evenHBand="0" w:firstRowFirstColumn="0" w:firstRowLastColumn="0" w:lastRowFirstColumn="0" w:lastRowLastColumn="0"/>
+          <w:cnfStyle w:val="100000000000"/>
           <w:jc w:val="center"/>
         </w:trPr>
         <w:tc>
           <w:tcPr>
-            <w:cnfStyle w:val="001000000000" w:firstRow="0" w:lastRow="0" w:firstColumn="1" w:lastColumn="0" w:oddVBand="0" w:evenVBand="0" w:oddHBand="0" w:evenHBand="0" w:firstRowFirstColumn="0" w:firstRowLastColumn="0" w:lastRowFirstColumn="0" w:lastRowLastColumn="0"/>
+            <w:cnfStyle w:val="001000000000"/>
             <w:tcW w:w="8978" w:type="dxa"/>
           </w:tcPr>
           <w:p>
@@ -2299,12 +2093,12 @@
       </w:tr>
       <w:tr>
         <w:trPr>
-          <w:cnfStyle w:val="000000100000" w:firstRow="0" w:lastRow="0" w:firstColumn="0" w:lastColumn="0" w:oddVBand="0" w:evenVBand="0" w:oddHBand="1" w:evenHBand="0" w:firstRowFirstColumn="0" w:firstRowLastColumn="0" w:lastRowFirstColumn="0" w:lastRowLastColumn="0"/>
+          <w:cnfStyle w:val="000000100000"/>
           <w:jc w:val="center"/>
         </w:trPr>
         <w:tc>
           <w:tcPr>
-            <w:cnfStyle w:val="001000000000" w:firstRow="0" w:lastRow="0" w:firstColumn="1" w:lastColumn="0" w:oddVBand="0" w:evenVBand="0" w:oddHBand="0" w:evenHBand="0" w:firstRowFirstColumn="0" w:firstRowLastColumn="0" w:lastRowFirstColumn="0" w:lastRowLastColumn="0"/>
+            <w:cnfStyle w:val="001000000000"/>
             <w:tcW w:w="8978" w:type="dxa"/>
           </w:tcPr>
           <w:p>
@@ -2327,12 +2121,12 @@
       </w:tr>
       <w:tr>
         <w:trPr>
-          <w:cnfStyle w:val="000000010000" w:firstRow="0" w:lastRow="0" w:firstColumn="0" w:lastColumn="0" w:oddVBand="0" w:evenVBand="0" w:oddHBand="0" w:evenHBand="1" w:firstRowFirstColumn="0" w:firstRowLastColumn="0" w:lastRowFirstColumn="0" w:lastRowLastColumn="0"/>
+          <w:cnfStyle w:val="000000010000"/>
           <w:jc w:val="center"/>
         </w:trPr>
         <w:tc>
           <w:tcPr>
-            <w:cnfStyle w:val="001000000000" w:firstRow="0" w:lastRow="0" w:firstColumn="1" w:lastColumn="0" w:oddVBand="0" w:evenVBand="0" w:oddHBand="0" w:evenHBand="0" w:firstRowFirstColumn="0" w:firstRowLastColumn="0" w:lastRowFirstColumn="0" w:lastRowLastColumn="0"/>
+            <w:cnfStyle w:val="001000000000"/>
             <w:tcW w:w="8978" w:type="dxa"/>
           </w:tcPr>
           <w:p>
@@ -2356,12 +2150,12 @@
       </w:tr>
       <w:tr>
         <w:trPr>
-          <w:cnfStyle w:val="000000100000" w:firstRow="0" w:lastRow="0" w:firstColumn="0" w:lastColumn="0" w:oddVBand="0" w:evenVBand="0" w:oddHBand="1" w:evenHBand="0" w:firstRowFirstColumn="0" w:firstRowLastColumn="0" w:lastRowFirstColumn="0" w:lastRowLastColumn="0"/>
+          <w:cnfStyle w:val="000000100000"/>
           <w:jc w:val="center"/>
         </w:trPr>
         <w:tc>
           <w:tcPr>
-            <w:cnfStyle w:val="001000000000" w:firstRow="0" w:lastRow="0" w:firstColumn="1" w:lastColumn="0" w:oddVBand="0" w:evenVBand="0" w:oddHBand="0" w:evenHBand="0" w:firstRowFirstColumn="0" w:firstRowLastColumn="0" w:lastRowFirstColumn="0" w:lastRowLastColumn="0"/>
+            <w:cnfStyle w:val="001000000000"/>
             <w:tcW w:w="8978" w:type="dxa"/>
           </w:tcPr>
           <w:p>
@@ -2387,16 +2181,34 @@
               <w:rPr>
                 <w:b w:val="0"/>
               </w:rPr>
-              <w:t xml:space="preserve">      </w:t>
-            </w:r>
-            <w:proofErr w:type="spellStart"/>
-            <w:r>
-              <w:rPr>
-                <w:b w:val="0"/>
-              </w:rPr>
-              <w:t>Id_Alumno</w:t>
-            </w:r>
-            <w:proofErr w:type="spellEnd"/>
+              <w:t>Id_Alumno+</w:t>
+            </w:r>
+          </w:p>
+          <w:p>
+            <w:pPr>
+              <w:rPr>
+                <w:b w:val="0"/>
+              </w:rPr>
+            </w:pPr>
+            <w:r>
+              <w:rPr>
+                <w:b w:val="0"/>
+              </w:rPr>
+              <w:t xml:space="preserve">      Nombre+</w:t>
+            </w:r>
+          </w:p>
+          <w:p>
+            <w:pPr>
+              <w:rPr>
+                <w:b w:val="0"/>
+              </w:rPr>
+            </w:pPr>
+            <w:r>
+              <w:rPr>
+                <w:b w:val="0"/>
+              </w:rPr>
+              <w:t xml:space="preserve">      Apellido</w:t>
+            </w:r>
             <w:r>
               <w:rPr>
                 <w:b w:val="0"/>
@@ -2414,6 +2226,45 @@
               <w:rPr>
                 <w:b w:val="0"/>
               </w:rPr>
+              <w:t>FechaNacimiento</w:t>
+            </w:r>
+          </w:p>
+          <w:p>
+            <w:pPr>
+              <w:rPr>
+                <w:b w:val="0"/>
+              </w:rPr>
+            </w:pPr>
+          </w:p>
+          <w:p>
+            <w:pPr>
+              <w:rPr>
+                <w:b w:val="0"/>
+              </w:rPr>
+            </w:pPr>
+            <w:r>
+              <w:t>Carrera</w:t>
+            </w:r>
+            <w:r>
+              <w:br/>
+            </w:r>
+            <w:r>
+              <w:rPr>
+                <w:b w:val="0"/>
+              </w:rPr>
+              <w:t>Id_Carrera+</w:t>
+            </w:r>
+          </w:p>
+          <w:p>
+            <w:pPr>
+              <w:rPr>
+                <w:b w:val="0"/>
+              </w:rPr>
+            </w:pPr>
+            <w:r>
+              <w:rPr>
+                <w:b w:val="0"/>
+              </w:rPr>
               <w:t xml:space="preserve">      Nombre+</w:t>
             </w:r>
           </w:p>
@@ -2427,51 +2278,95 @@
               <w:rPr>
                 <w:b w:val="0"/>
               </w:rPr>
-              <w:t xml:space="preserve">      Apellido</w:t>
-            </w:r>
-            <w:r>
-              <w:rPr>
-                <w:b w:val="0"/>
-              </w:rPr>
-              <w:t>+</w:t>
-            </w:r>
-          </w:p>
-          <w:p>
-            <w:pPr>
-              <w:rPr>
-                <w:b w:val="0"/>
-              </w:rPr>
-            </w:pPr>
-            <w:r>
-              <w:rPr>
-                <w:b w:val="0"/>
-              </w:rPr>
-              <w:t xml:space="preserve">      </w:t>
-            </w:r>
-            <w:proofErr w:type="spellStart"/>
-            <w:r>
-              <w:rPr>
-                <w:b w:val="0"/>
-              </w:rPr>
-              <w:t>FechaNacimiento</w:t>
-            </w:r>
-            <w:proofErr w:type="spellEnd"/>
-          </w:p>
-          <w:p>
-            <w:pPr>
-              <w:rPr>
-                <w:b w:val="0"/>
-              </w:rPr>
-            </w:pPr>
-          </w:p>
-          <w:p>
-            <w:pPr>
-              <w:rPr>
-                <w:b w:val="0"/>
-              </w:rPr>
-            </w:pPr>
-            <w:r>
-              <w:t>Carrera</w:t>
+              <w:t xml:space="preserve">      Jornada</w:t>
+            </w:r>
+          </w:p>
+          <w:p/>
+          <w:p>
+            <w:r>
+              <w:t>Catedrático:</w:t>
+            </w:r>
+          </w:p>
+          <w:p>
+            <w:pPr>
+              <w:rPr>
+                <w:b w:val="0"/>
+              </w:rPr>
+            </w:pPr>
+            <w:r>
+              <w:rPr>
+                <w:b w:val="0"/>
+              </w:rPr>
+              <w:t>IdCatedratico+</w:t>
+            </w:r>
+          </w:p>
+          <w:p>
+            <w:pPr>
+              <w:rPr>
+                <w:b w:val="0"/>
+              </w:rPr>
+            </w:pPr>
+            <w:r>
+              <w:rPr>
+                <w:b w:val="0"/>
+              </w:rPr>
+              <w:t xml:space="preserve">      Nombre+</w:t>
+            </w:r>
+          </w:p>
+          <w:p>
+            <w:pPr>
+              <w:rPr>
+                <w:b w:val="0"/>
+              </w:rPr>
+            </w:pPr>
+            <w:r>
+              <w:rPr>
+                <w:b w:val="0"/>
+              </w:rPr>
+              <w:t>Direccion+</w:t>
+            </w:r>
+          </w:p>
+          <w:p>
+            <w:pPr>
+              <w:rPr>
+                <w:b w:val="0"/>
+              </w:rPr>
+            </w:pPr>
+            <w:r>
+              <w:rPr>
+                <w:b w:val="0"/>
+              </w:rPr>
+              <w:t>CorreoElectronico+</w:t>
+            </w:r>
+          </w:p>
+          <w:p>
+            <w:pPr>
+              <w:rPr>
+                <w:b w:val="0"/>
+              </w:rPr>
+            </w:pPr>
+            <w:r>
+              <w:rPr>
+                <w:b w:val="0"/>
+              </w:rPr>
+              <w:t xml:space="preserve">      Edad</w:t>
+            </w:r>
+          </w:p>
+          <w:p>
+            <w:pPr>
+              <w:rPr>
+                <w:b w:val="0"/>
+              </w:rPr>
+            </w:pPr>
+          </w:p>
+          <w:p>
+            <w:pPr>
+              <w:rPr>
+                <w:b w:val="0"/>
+              </w:rPr>
+            </w:pPr>
+            <w:r>
+              <w:t>Cursos</w:t>
             </w:r>
             <w:r>
               <w:br/>
@@ -2480,200 +2375,7 @@
               <w:rPr>
                 <w:b w:val="0"/>
               </w:rPr>
-              <w:t xml:space="preserve">      </w:t>
-            </w:r>
-            <w:proofErr w:type="spellStart"/>
-            <w:r>
-              <w:rPr>
-                <w:b w:val="0"/>
-              </w:rPr>
-              <w:t>Id_Carrera</w:t>
-            </w:r>
-            <w:proofErr w:type="spellEnd"/>
-            <w:r>
-              <w:rPr>
-                <w:b w:val="0"/>
-              </w:rPr>
-              <w:t>+</w:t>
-            </w:r>
-          </w:p>
-          <w:p>
-            <w:pPr>
-              <w:rPr>
-                <w:b w:val="0"/>
-              </w:rPr>
-            </w:pPr>
-            <w:r>
-              <w:rPr>
-                <w:b w:val="0"/>
-              </w:rPr>
-              <w:t xml:space="preserve">      Nombre+</w:t>
-            </w:r>
-          </w:p>
-          <w:p>
-            <w:pPr>
-              <w:rPr>
-                <w:b w:val="0"/>
-              </w:rPr>
-            </w:pPr>
-            <w:r>
-              <w:rPr>
-                <w:b w:val="0"/>
-              </w:rPr>
-              <w:t xml:space="preserve">      Jornada</w:t>
-            </w:r>
-          </w:p>
-          <w:p/>
-          <w:p>
-            <w:r>
-              <w:t>Catedrático:</w:t>
-            </w:r>
-          </w:p>
-          <w:p>
-            <w:pPr>
-              <w:rPr>
-                <w:b w:val="0"/>
-              </w:rPr>
-            </w:pPr>
-            <w:r>
-              <w:rPr>
-                <w:b w:val="0"/>
-              </w:rPr>
-              <w:t xml:space="preserve">      </w:t>
-            </w:r>
-            <w:proofErr w:type="spellStart"/>
-            <w:r>
-              <w:rPr>
-                <w:b w:val="0"/>
-              </w:rPr>
-              <w:t>IdCatedratico</w:t>
-            </w:r>
-            <w:proofErr w:type="spellEnd"/>
-            <w:r>
-              <w:rPr>
-                <w:b w:val="0"/>
-              </w:rPr>
-              <w:t>+</w:t>
-            </w:r>
-          </w:p>
-          <w:p>
-            <w:pPr>
-              <w:rPr>
-                <w:b w:val="0"/>
-              </w:rPr>
-            </w:pPr>
-            <w:r>
-              <w:rPr>
-                <w:b w:val="0"/>
-              </w:rPr>
-              <w:t xml:space="preserve">      Nombre+</w:t>
-            </w:r>
-          </w:p>
-          <w:p>
-            <w:pPr>
-              <w:rPr>
-                <w:b w:val="0"/>
-              </w:rPr>
-            </w:pPr>
-            <w:r>
-              <w:rPr>
-                <w:b w:val="0"/>
-              </w:rPr>
-              <w:t xml:space="preserve">      </w:t>
-            </w:r>
-            <w:proofErr w:type="spellStart"/>
-            <w:r>
-              <w:rPr>
-                <w:b w:val="0"/>
-              </w:rPr>
-              <w:t>Direccion</w:t>
-            </w:r>
-            <w:proofErr w:type="spellEnd"/>
-            <w:r>
-              <w:rPr>
-                <w:b w:val="0"/>
-              </w:rPr>
-              <w:t>+</w:t>
-            </w:r>
-          </w:p>
-          <w:p>
-            <w:pPr>
-              <w:rPr>
-                <w:b w:val="0"/>
-              </w:rPr>
-            </w:pPr>
-            <w:r>
-              <w:rPr>
-                <w:b w:val="0"/>
-              </w:rPr>
-              <w:t xml:space="preserve">      </w:t>
-            </w:r>
-            <w:proofErr w:type="spellStart"/>
-            <w:r>
-              <w:rPr>
-                <w:b w:val="0"/>
-              </w:rPr>
-              <w:t>CorreoElectronico</w:t>
-            </w:r>
-            <w:proofErr w:type="spellEnd"/>
-            <w:r>
-              <w:rPr>
-                <w:b w:val="0"/>
-              </w:rPr>
-              <w:t>+</w:t>
-            </w:r>
-          </w:p>
-          <w:p>
-            <w:pPr>
-              <w:rPr>
-                <w:b w:val="0"/>
-              </w:rPr>
-            </w:pPr>
-            <w:r>
-              <w:rPr>
-                <w:b w:val="0"/>
-              </w:rPr>
-              <w:t xml:space="preserve">      Edad</w:t>
-            </w:r>
-          </w:p>
-          <w:p>
-            <w:pPr>
-              <w:rPr>
-                <w:b w:val="0"/>
-              </w:rPr>
-            </w:pPr>
-          </w:p>
-          <w:p>
-            <w:pPr>
-              <w:rPr>
-                <w:b w:val="0"/>
-              </w:rPr>
-            </w:pPr>
-            <w:r>
-              <w:t>Cursos</w:t>
-            </w:r>
-            <w:r>
-              <w:br/>
-            </w:r>
-            <w:r>
-              <w:rPr>
-                <w:b w:val="0"/>
-              </w:rPr>
-              <w:t xml:space="preserve">     </w:t>
-            </w:r>
-            <w:proofErr w:type="spellStart"/>
-            <w:r>
-              <w:rPr>
-                <w:b w:val="0"/>
-              </w:rPr>
-              <w:t>Id_Curso</w:t>
-            </w:r>
-            <w:proofErr w:type="spellEnd"/>
-            <w:r>
-              <w:rPr>
-                <w:b w:val="0"/>
-              </w:rPr>
-              <w:t>+</w:t>
+              <w:t>Id_Curso+</w:t>
             </w:r>
           </w:p>
           <w:p>
@@ -2699,21 +2401,7 @@
               <w:rPr>
                 <w:b w:val="0"/>
               </w:rPr>
-              <w:t xml:space="preserve">     </w:t>
-            </w:r>
-            <w:proofErr w:type="spellStart"/>
-            <w:r>
-              <w:rPr>
-                <w:b w:val="0"/>
-              </w:rPr>
-              <w:t>Creditos</w:t>
-            </w:r>
-            <w:proofErr w:type="spellEnd"/>
-            <w:r>
-              <w:rPr>
-                <w:b w:val="0"/>
-              </w:rPr>
-              <w:t>+</w:t>
+              <w:t>Creditos+</w:t>
             </w:r>
           </w:p>
           <w:p>
@@ -2751,48 +2439,20 @@
               <w:rPr>
                 <w:b w:val="0"/>
               </w:rPr>
-              <w:t xml:space="preserve">      </w:t>
-            </w:r>
-            <w:proofErr w:type="spellStart"/>
-            <w:r>
-              <w:rPr>
-                <w:b w:val="0"/>
-              </w:rPr>
-              <w:t>Id_Empleado</w:t>
-            </w:r>
-            <w:proofErr w:type="spellEnd"/>
-            <w:r>
-              <w:rPr>
-                <w:b w:val="0"/>
-              </w:rPr>
-              <w:t>+</w:t>
-            </w:r>
-          </w:p>
-          <w:p>
-            <w:pPr>
-              <w:rPr>
-                <w:b w:val="0"/>
-              </w:rPr>
-            </w:pPr>
-            <w:r>
-              <w:rPr>
-                <w:b w:val="0"/>
-              </w:rPr>
-              <w:t xml:space="preserve">      </w:t>
-            </w:r>
-            <w:proofErr w:type="spellStart"/>
-            <w:r>
-              <w:rPr>
-                <w:b w:val="0"/>
-              </w:rPr>
-              <w:t>NombreEmpleado</w:t>
-            </w:r>
-            <w:proofErr w:type="spellEnd"/>
-            <w:r>
-              <w:rPr>
-                <w:b w:val="0"/>
-              </w:rPr>
-              <w:t>+</w:t>
+              <w:t>Id_Empleado+</w:t>
+            </w:r>
+          </w:p>
+          <w:p>
+            <w:pPr>
+              <w:rPr>
+                <w:b w:val="0"/>
+              </w:rPr>
+            </w:pPr>
+            <w:r>
+              <w:rPr>
+                <w:b w:val="0"/>
+              </w:rPr>
+              <w:t>NombreEmpleado+</w:t>
             </w:r>
           </w:p>
           <w:p>
@@ -2806,21 +2466,7 @@
                 <w:b w:val="0"/>
               </w:rPr>
               <w:lastRenderedPageBreak/>
-              <w:t xml:space="preserve">      </w:t>
-            </w:r>
-            <w:proofErr w:type="spellStart"/>
-            <w:r>
-              <w:rPr>
-                <w:b w:val="0"/>
-              </w:rPr>
-              <w:t>CursosAsignados</w:t>
-            </w:r>
-            <w:proofErr w:type="spellEnd"/>
-            <w:r>
-              <w:rPr>
-                <w:b w:val="0"/>
-              </w:rPr>
-              <w:t>+</w:t>
+              <w:t>CursosAsignados+</w:t>
             </w:r>
           </w:p>
           <w:p>
@@ -2859,43 +2505,21 @@
               <w:rPr>
                 <w:b w:val="0"/>
               </w:rPr>
-              <w:t xml:space="preserve">      </w:t>
-            </w:r>
-            <w:proofErr w:type="spellStart"/>
-            <w:r>
-              <w:rPr>
-                <w:b w:val="0"/>
-              </w:rPr>
-              <w:t>SueldoOrdinario</w:t>
-            </w:r>
-            <w:proofErr w:type="spellEnd"/>
-            <w:r>
-              <w:rPr>
-                <w:b w:val="0"/>
-              </w:rPr>
-              <w:t>+</w:t>
-            </w:r>
-          </w:p>
-          <w:p>
-            <w:pPr>
-              <w:rPr>
-                <w:b w:val="0"/>
-              </w:rPr>
-            </w:pPr>
-            <w:r>
-              <w:rPr>
-                <w:b w:val="0"/>
-              </w:rPr>
-              <w:t xml:space="preserve">      </w:t>
-            </w:r>
-            <w:proofErr w:type="spellStart"/>
+              <w:t>SueldoOrdinario+</w:t>
+            </w:r>
+          </w:p>
+          <w:p>
+            <w:pPr>
+              <w:rPr>
+                <w:b w:val="0"/>
+              </w:rPr>
+            </w:pPr>
             <w:r>
               <w:rPr>
                 <w:b w:val="0"/>
               </w:rPr>
               <w:t>SueldoLiquido</w:t>
             </w:r>
-            <w:proofErr w:type="spellEnd"/>
           </w:p>
           <w:p>
             <w:pPr>
@@ -2919,42 +2543,20 @@
               <w:rPr>
                 <w:b w:val="0"/>
               </w:rPr>
-              <w:t xml:space="preserve">      </w:t>
-            </w:r>
-            <w:proofErr w:type="spellStart"/>
-            <w:r>
-              <w:rPr>
-                <w:b w:val="0"/>
-              </w:rPr>
               <w:t>Id_Seguridad</w:t>
             </w:r>
-            <w:proofErr w:type="spellEnd"/>
-          </w:p>
-          <w:p>
-            <w:pPr>
-              <w:rPr>
-                <w:b w:val="0"/>
-              </w:rPr>
-            </w:pPr>
-            <w:r>
-              <w:rPr>
-                <w:b w:val="0"/>
-              </w:rPr>
-              <w:t xml:space="preserve">      Usuario (</w:t>
-            </w:r>
-            <w:proofErr w:type="spellStart"/>
-            <w:r>
-              <w:rPr>
-                <w:b w:val="0"/>
-              </w:rPr>
-              <w:t>Id_Alumno</w:t>
-            </w:r>
-            <w:proofErr w:type="spellEnd"/>
-            <w:r>
-              <w:rPr>
-                <w:b w:val="0"/>
-              </w:rPr>
-              <w:t>)</w:t>
+          </w:p>
+          <w:p>
+            <w:pPr>
+              <w:rPr>
+                <w:b w:val="0"/>
+              </w:rPr>
+            </w:pPr>
+            <w:r>
+              <w:rPr>
+                <w:b w:val="0"/>
+              </w:rPr>
+              <w:t xml:space="preserve">      Usuario (Id_Alumno)</w:t>
             </w:r>
           </w:p>
         </w:tc>
@@ -2966,19 +2568,19 @@
         <w:tblStyle w:val="Cuadrculaclara-nfasis5"/>
         <w:tblW w:w="0" w:type="auto"/>
         <w:jc w:val="center"/>
-        <w:tblLook w:val="04A0" w:firstRow="1" w:lastRow="0" w:firstColumn="1" w:lastColumn="0" w:noHBand="0" w:noVBand="1"/>
+        <w:tblLook w:val="04A0"/>
       </w:tblPr>
       <w:tblGrid>
         <w:gridCol w:w="8978"/>
       </w:tblGrid>
       <w:tr>
         <w:trPr>
-          <w:cnfStyle w:val="100000000000" w:firstRow="1" w:lastRow="0" w:firstColumn="0" w:lastColumn="0" w:oddVBand="0" w:evenVBand="0" w:oddHBand="0" w:evenHBand="0" w:firstRowFirstColumn="0" w:firstRowLastColumn="0" w:lastRowFirstColumn="0" w:lastRowLastColumn="0"/>
+          <w:cnfStyle w:val="100000000000"/>
           <w:jc w:val="center"/>
         </w:trPr>
         <w:tc>
           <w:tcPr>
-            <w:cnfStyle w:val="001000000000" w:firstRow="0" w:lastRow="0" w:firstColumn="1" w:lastColumn="0" w:oddVBand="0" w:evenVBand="0" w:oddHBand="0" w:evenHBand="0" w:firstRowFirstColumn="0" w:firstRowLastColumn="0" w:lastRowFirstColumn="0" w:lastRowLastColumn="0"/>
+            <w:cnfStyle w:val="001000000000"/>
             <w:tcW w:w="8978" w:type="dxa"/>
           </w:tcPr>
           <w:p>
@@ -2993,12 +2595,12 @@
       </w:tr>
       <w:tr>
         <w:trPr>
-          <w:cnfStyle w:val="000000100000" w:firstRow="0" w:lastRow="0" w:firstColumn="0" w:lastColumn="0" w:oddVBand="0" w:evenVBand="0" w:oddHBand="1" w:evenHBand="0" w:firstRowFirstColumn="0" w:firstRowLastColumn="0" w:lastRowFirstColumn="0" w:lastRowLastColumn="0"/>
+          <w:cnfStyle w:val="000000100000"/>
           <w:jc w:val="center"/>
         </w:trPr>
         <w:tc>
           <w:tcPr>
-            <w:cnfStyle w:val="001000000000" w:firstRow="0" w:lastRow="0" w:firstColumn="1" w:lastColumn="0" w:oddVBand="0" w:evenVBand="0" w:oddHBand="0" w:evenHBand="0" w:firstRowFirstColumn="0" w:firstRowLastColumn="0" w:lastRowFirstColumn="0" w:lastRowLastColumn="0"/>
+            <w:cnfStyle w:val="001000000000"/>
             <w:tcW w:w="8978" w:type="dxa"/>
           </w:tcPr>
           <w:p>
@@ -3021,12 +2623,12 @@
       </w:tr>
       <w:tr>
         <w:trPr>
-          <w:cnfStyle w:val="000000010000" w:firstRow="0" w:lastRow="0" w:firstColumn="0" w:lastColumn="0" w:oddVBand="0" w:evenVBand="0" w:oddHBand="0" w:evenHBand="1" w:firstRowFirstColumn="0" w:firstRowLastColumn="0" w:lastRowFirstColumn="0" w:lastRowLastColumn="0"/>
+          <w:cnfStyle w:val="000000010000"/>
           <w:jc w:val="center"/>
         </w:trPr>
         <w:tc>
           <w:tcPr>
-            <w:cnfStyle w:val="001000000000" w:firstRow="0" w:lastRow="0" w:firstColumn="1" w:lastColumn="0" w:oddVBand="0" w:evenVBand="0" w:oddHBand="0" w:evenHBand="0" w:firstRowFirstColumn="0" w:firstRowLastColumn="0" w:lastRowFirstColumn="0" w:lastRowLastColumn="0"/>
+            <w:cnfStyle w:val="001000000000"/>
             <w:tcW w:w="8978" w:type="dxa"/>
           </w:tcPr>
           <w:p>
@@ -3050,12 +2652,12 @@
       </w:tr>
       <w:tr>
         <w:trPr>
-          <w:cnfStyle w:val="000000100000" w:firstRow="0" w:lastRow="0" w:firstColumn="0" w:lastColumn="0" w:oddVBand="0" w:evenVBand="0" w:oddHBand="1" w:evenHBand="0" w:firstRowFirstColumn="0" w:firstRowLastColumn="0" w:lastRowFirstColumn="0" w:lastRowLastColumn="0"/>
+          <w:cnfStyle w:val="000000100000"/>
           <w:jc w:val="center"/>
         </w:trPr>
         <w:tc>
           <w:tcPr>
-            <w:cnfStyle w:val="001000000000" w:firstRow="0" w:lastRow="0" w:firstColumn="1" w:lastColumn="0" w:oddVBand="0" w:evenVBand="0" w:oddHBand="0" w:evenHBand="0" w:firstRowFirstColumn="0" w:firstRowLastColumn="0" w:lastRowFirstColumn="0" w:lastRowLastColumn="0"/>
+            <w:cnfStyle w:val="001000000000"/>
             <w:tcW w:w="8978" w:type="dxa"/>
           </w:tcPr>
           <w:p>
@@ -3081,16 +2683,34 @@
               <w:rPr>
                 <w:b w:val="0"/>
               </w:rPr>
-              <w:t xml:space="preserve">      </w:t>
-            </w:r>
-            <w:proofErr w:type="spellStart"/>
-            <w:r>
-              <w:rPr>
-                <w:b w:val="0"/>
-              </w:rPr>
-              <w:t>Id_Alumno</w:t>
-            </w:r>
-            <w:proofErr w:type="spellEnd"/>
+              <w:t>Id_Alumno+</w:t>
+            </w:r>
+          </w:p>
+          <w:p>
+            <w:pPr>
+              <w:rPr>
+                <w:b w:val="0"/>
+              </w:rPr>
+            </w:pPr>
+            <w:r>
+              <w:rPr>
+                <w:b w:val="0"/>
+              </w:rPr>
+              <w:t xml:space="preserve">      Nombre+</w:t>
+            </w:r>
+          </w:p>
+          <w:p>
+            <w:pPr>
+              <w:rPr>
+                <w:b w:val="0"/>
+              </w:rPr>
+            </w:pPr>
+            <w:r>
+              <w:rPr>
+                <w:b w:val="0"/>
+              </w:rPr>
+              <w:t xml:space="preserve">      Apellido</w:t>
+            </w:r>
             <w:r>
               <w:rPr>
                 <w:b w:val="0"/>
@@ -3108,6 +2728,45 @@
               <w:rPr>
                 <w:b w:val="0"/>
               </w:rPr>
+              <w:t>FechaNacimiento</w:t>
+            </w:r>
+          </w:p>
+          <w:p>
+            <w:pPr>
+              <w:rPr>
+                <w:b w:val="0"/>
+              </w:rPr>
+            </w:pPr>
+          </w:p>
+          <w:p>
+            <w:pPr>
+              <w:rPr>
+                <w:b w:val="0"/>
+              </w:rPr>
+            </w:pPr>
+            <w:r>
+              <w:t>Empleado</w:t>
+            </w:r>
+            <w:r>
+              <w:br/>
+            </w:r>
+            <w:r>
+              <w:rPr>
+                <w:b w:val="0"/>
+              </w:rPr>
+              <w:t>Id_Empleado+</w:t>
+            </w:r>
+          </w:p>
+          <w:p>
+            <w:pPr>
+              <w:rPr>
+                <w:b w:val="0"/>
+              </w:rPr>
+            </w:pPr>
+            <w:r>
+              <w:rPr>
+                <w:b w:val="0"/>
+              </w:rPr>
               <w:t xml:space="preserve">      Nombre+</w:t>
             </w:r>
           </w:p>
@@ -3121,99 +2780,6 @@
               <w:rPr>
                 <w:b w:val="0"/>
               </w:rPr>
-              <w:t xml:space="preserve">      Apellido</w:t>
-            </w:r>
-            <w:r>
-              <w:rPr>
-                <w:b w:val="0"/>
-              </w:rPr>
-              <w:t>+</w:t>
-            </w:r>
-          </w:p>
-          <w:p>
-            <w:pPr>
-              <w:rPr>
-                <w:b w:val="0"/>
-              </w:rPr>
-            </w:pPr>
-            <w:r>
-              <w:rPr>
-                <w:b w:val="0"/>
-              </w:rPr>
-              <w:t xml:space="preserve">      </w:t>
-            </w:r>
-            <w:proofErr w:type="spellStart"/>
-            <w:r>
-              <w:rPr>
-                <w:b w:val="0"/>
-              </w:rPr>
-              <w:t>FechaNacimiento</w:t>
-            </w:r>
-            <w:proofErr w:type="spellEnd"/>
-          </w:p>
-          <w:p>
-            <w:pPr>
-              <w:rPr>
-                <w:b w:val="0"/>
-              </w:rPr>
-            </w:pPr>
-          </w:p>
-          <w:p>
-            <w:pPr>
-              <w:rPr>
-                <w:b w:val="0"/>
-              </w:rPr>
-            </w:pPr>
-            <w:r>
-              <w:t>Empleado</w:t>
-            </w:r>
-            <w:r>
-              <w:br/>
-            </w:r>
-            <w:r>
-              <w:rPr>
-                <w:b w:val="0"/>
-              </w:rPr>
-              <w:t xml:space="preserve">      </w:t>
-            </w:r>
-            <w:proofErr w:type="spellStart"/>
-            <w:r>
-              <w:rPr>
-                <w:b w:val="0"/>
-              </w:rPr>
-              <w:t>Id_Empleado</w:t>
-            </w:r>
-            <w:proofErr w:type="spellEnd"/>
-            <w:r>
-              <w:rPr>
-                <w:b w:val="0"/>
-              </w:rPr>
-              <w:t>+</w:t>
-            </w:r>
-          </w:p>
-          <w:p>
-            <w:pPr>
-              <w:rPr>
-                <w:b w:val="0"/>
-              </w:rPr>
-            </w:pPr>
-            <w:r>
-              <w:rPr>
-                <w:b w:val="0"/>
-              </w:rPr>
-              <w:t xml:space="preserve">      Nombre+</w:t>
-            </w:r>
-          </w:p>
-          <w:p>
-            <w:pPr>
-              <w:rPr>
-                <w:b w:val="0"/>
-              </w:rPr>
-            </w:pPr>
-            <w:r>
-              <w:rPr>
-                <w:b w:val="0"/>
-              </w:rPr>
               <w:t xml:space="preserve">      Apellido+</w:t>
             </w:r>
           </w:p>
@@ -3227,124 +2793,60 @@
               <w:rPr>
                 <w:b w:val="0"/>
               </w:rPr>
-              <w:t xml:space="preserve">      </w:t>
-            </w:r>
-            <w:proofErr w:type="spellStart"/>
-            <w:r>
-              <w:rPr>
-                <w:b w:val="0"/>
-              </w:rPr>
-              <w:t>Direccion</w:t>
-            </w:r>
-            <w:proofErr w:type="spellEnd"/>
-            <w:r>
-              <w:rPr>
-                <w:b w:val="0"/>
-              </w:rPr>
-              <w:t>+</w:t>
-            </w:r>
-          </w:p>
-          <w:p>
-            <w:pPr>
-              <w:rPr>
-                <w:b w:val="0"/>
-              </w:rPr>
-            </w:pPr>
-            <w:r>
-              <w:rPr>
-                <w:b w:val="0"/>
-              </w:rPr>
-              <w:t xml:space="preserve">      </w:t>
-            </w:r>
-            <w:proofErr w:type="spellStart"/>
-            <w:r>
-              <w:rPr>
-                <w:b w:val="0"/>
-              </w:rPr>
-              <w:t>Telefono</w:t>
-            </w:r>
-            <w:proofErr w:type="spellEnd"/>
-            <w:r>
-              <w:rPr>
-                <w:b w:val="0"/>
-              </w:rPr>
-              <w:t>+</w:t>
-            </w:r>
-          </w:p>
-          <w:p>
-            <w:pPr>
-              <w:rPr>
-                <w:b w:val="0"/>
-              </w:rPr>
-            </w:pPr>
-            <w:r>
-              <w:rPr>
-                <w:b w:val="0"/>
-              </w:rPr>
-              <w:t xml:space="preserve">      </w:t>
-            </w:r>
-            <w:proofErr w:type="spellStart"/>
-            <w:r>
-              <w:rPr>
-                <w:b w:val="0"/>
-              </w:rPr>
-              <w:t>CorreoElectronico</w:t>
-            </w:r>
-            <w:proofErr w:type="spellEnd"/>
-            <w:r>
-              <w:rPr>
-                <w:b w:val="0"/>
-              </w:rPr>
-              <w:t>+</w:t>
-            </w:r>
-          </w:p>
-          <w:p>
-            <w:pPr>
-              <w:rPr>
-                <w:b w:val="0"/>
-              </w:rPr>
-            </w:pPr>
-            <w:r>
-              <w:rPr>
-                <w:b w:val="0"/>
-              </w:rPr>
-              <w:t xml:space="preserve">      </w:t>
-            </w:r>
-            <w:proofErr w:type="spellStart"/>
-            <w:r>
-              <w:rPr>
-                <w:b w:val="0"/>
-              </w:rPr>
-              <w:t>SueldoOrdinario</w:t>
-            </w:r>
-            <w:proofErr w:type="spellEnd"/>
-            <w:r>
-              <w:rPr>
-                <w:b w:val="0"/>
-              </w:rPr>
-              <w:t>+</w:t>
-            </w:r>
-          </w:p>
-          <w:p>
-            <w:pPr>
-              <w:rPr>
-                <w:b w:val="0"/>
-              </w:rPr>
-            </w:pPr>
-            <w:r>
-              <w:rPr>
-                <w:b w:val="0"/>
-              </w:rPr>
-              <w:t xml:space="preserve">      </w:t>
-            </w:r>
-            <w:proofErr w:type="spellStart"/>
+              <w:t>Direccion+</w:t>
+            </w:r>
+          </w:p>
+          <w:p>
+            <w:pPr>
+              <w:rPr>
+                <w:b w:val="0"/>
+              </w:rPr>
+            </w:pPr>
+            <w:r>
+              <w:rPr>
+                <w:b w:val="0"/>
+              </w:rPr>
+              <w:t>Telefono+</w:t>
+            </w:r>
+          </w:p>
+          <w:p>
+            <w:pPr>
+              <w:rPr>
+                <w:b w:val="0"/>
+              </w:rPr>
+            </w:pPr>
+            <w:r>
+              <w:rPr>
+                <w:b w:val="0"/>
+              </w:rPr>
+              <w:t>CorreoElectronico+</w:t>
+            </w:r>
+          </w:p>
+          <w:p>
+            <w:pPr>
+              <w:rPr>
+                <w:b w:val="0"/>
+              </w:rPr>
+            </w:pPr>
+            <w:r>
+              <w:rPr>
+                <w:b w:val="0"/>
+              </w:rPr>
+              <w:t>SueldoOrdinario+</w:t>
+            </w:r>
+          </w:p>
+          <w:p>
+            <w:pPr>
+              <w:rPr>
+                <w:b w:val="0"/>
+              </w:rPr>
+            </w:pPr>
             <w:r>
               <w:rPr>
                 <w:b w:val="0"/>
               </w:rPr>
               <w:t>SueldoLiquido</w:t>
             </w:r>
-            <w:proofErr w:type="spellEnd"/>
           </w:p>
           <w:p/>
           <w:p>
@@ -3362,21 +2864,7 @@
               <w:rPr>
                 <w:b w:val="0"/>
               </w:rPr>
-              <w:t xml:space="preserve">       </w:t>
-            </w:r>
-            <w:proofErr w:type="spellStart"/>
-            <w:r>
-              <w:rPr>
-                <w:b w:val="0"/>
-              </w:rPr>
-              <w:t>IdCatedratico</w:t>
-            </w:r>
-            <w:proofErr w:type="spellEnd"/>
-            <w:r>
-              <w:rPr>
-                <w:b w:val="0"/>
-              </w:rPr>
-              <w:t>+</w:t>
+              <w:t>IdCatedratico+</w:t>
             </w:r>
           </w:p>
           <w:p>
@@ -3403,48 +2891,20 @@
               <w:rPr>
                 <w:b w:val="0"/>
               </w:rPr>
-              <w:t xml:space="preserve">      </w:t>
-            </w:r>
-            <w:proofErr w:type="spellStart"/>
-            <w:r>
-              <w:rPr>
-                <w:b w:val="0"/>
-              </w:rPr>
-              <w:t>Direccion</w:t>
-            </w:r>
-            <w:proofErr w:type="spellEnd"/>
-            <w:r>
-              <w:rPr>
-                <w:b w:val="0"/>
-              </w:rPr>
-              <w:t>+</w:t>
-            </w:r>
-          </w:p>
-          <w:p>
-            <w:pPr>
-              <w:rPr>
-                <w:b w:val="0"/>
-              </w:rPr>
-            </w:pPr>
-            <w:r>
-              <w:rPr>
-                <w:b w:val="0"/>
-              </w:rPr>
-              <w:t xml:space="preserve">      </w:t>
-            </w:r>
-            <w:proofErr w:type="spellStart"/>
-            <w:r>
-              <w:rPr>
-                <w:b w:val="0"/>
-              </w:rPr>
-              <w:t>CorreoElectronico</w:t>
-            </w:r>
-            <w:proofErr w:type="spellEnd"/>
-            <w:r>
-              <w:rPr>
-                <w:b w:val="0"/>
-              </w:rPr>
-              <w:t>+</w:t>
+              <w:t>Direccion+</w:t>
+            </w:r>
+          </w:p>
+          <w:p>
+            <w:pPr>
+              <w:rPr>
+                <w:b w:val="0"/>
+              </w:rPr>
+            </w:pPr>
+            <w:r>
+              <w:rPr>
+                <w:b w:val="0"/>
+              </w:rPr>
+              <w:t>CorreoElectronico+</w:t>
             </w:r>
           </w:p>
           <w:p>
@@ -3482,85 +2942,28 @@
               <w:rPr>
                 <w:b w:val="0"/>
               </w:rPr>
-              <w:t xml:space="preserve">      </w:t>
-            </w:r>
-            <w:proofErr w:type="spellStart"/>
-            <w:r>
-              <w:rPr>
-                <w:b w:val="0"/>
-              </w:rPr>
-              <w:t>Id_Seguridad</w:t>
-            </w:r>
-            <w:proofErr w:type="spellEnd"/>
-            <w:r>
-              <w:rPr>
-                <w:b w:val="0"/>
-              </w:rPr>
-              <w:t>+</w:t>
-            </w:r>
-          </w:p>
-          <w:p>
-            <w:pPr>
-              <w:rPr>
-                <w:b w:val="0"/>
-              </w:rPr>
-            </w:pPr>
-            <w:r>
-              <w:rPr>
-                <w:b w:val="0"/>
-              </w:rPr>
-              <w:t xml:space="preserve">      Usuario (</w:t>
-            </w:r>
-            <w:proofErr w:type="spellStart"/>
-            <w:r>
-              <w:rPr>
-                <w:b w:val="0"/>
-              </w:rPr>
-              <w:t>Id_Alumno</w:t>
-            </w:r>
-            <w:proofErr w:type="spellEnd"/>
-            <w:r>
-              <w:rPr>
-                <w:b w:val="0"/>
-              </w:rPr>
-              <w:t>)</w:t>
+              <w:t>Id_Seguridad+</w:t>
+            </w:r>
+          </w:p>
+          <w:p>
+            <w:pPr>
+              <w:rPr>
+                <w:b w:val="0"/>
+              </w:rPr>
+            </w:pPr>
+            <w:r>
+              <w:rPr>
+                <w:b w:val="0"/>
+              </w:rPr>
+              <w:t xml:space="preserve">      Usuario (Id_Alumno)</w:t>
             </w:r>
             <w:r>
               <w:br/>
-            </w:r>
-            <w:r>
-              <w:rPr>
-                <w:b w:val="0"/>
-              </w:rPr>
-              <w:t xml:space="preserve">     </w:t>
             </w:r>
           </w:p>
         </w:tc>
       </w:tr>
     </w:tbl>
-    <w:p/>
-    <w:p>
-      <w:pPr>
-        <w:pStyle w:val="Ttulo2"/>
-        <w:jc w:val="center"/>
-      </w:pPr>
-    </w:p>
-    <w:p>
-      <w:pPr>
-        <w:pStyle w:val="Ttulo2"/>
-        <w:jc w:val="center"/>
-      </w:pPr>
-    </w:p>
-    <w:p>
-      <w:pPr>
-        <w:pStyle w:val="Ttulo2"/>
-        <w:jc w:val="center"/>
-      </w:pPr>
-    </w:p>
-    <w:p/>
-    <w:p/>
-    <w:p/>
-    <w:p/>
     <w:p/>
     <w:p/>
     <w:p/>
@@ -3601,7 +3004,7 @@
           <w:insideH w:val="thinThickSmallGap" w:sz="24" w:space="0" w:color="595959"/>
           <w:insideV w:val="thinThickSmallGap" w:sz="24" w:space="0" w:color="595959"/>
         </w:tblBorders>
-        <w:tblLook w:val="0000" w:firstRow="0" w:lastRow="0" w:firstColumn="0" w:lastColumn="0" w:noHBand="0" w:noVBand="0"/>
+        <w:tblLook w:val="0000"/>
       </w:tblPr>
       <w:tblGrid>
         <w:gridCol w:w="1273"/>
@@ -3866,6 +3269,96 @@
                 <w:noProof/>
               </w:rPr>
               <w:t>Definición inicial</w:t>
+            </w:r>
+          </w:p>
+        </w:tc>
+        <w:tc>
+          <w:tcPr>
+            <w:tcW w:w="975" w:type="pct"/>
+          </w:tcPr>
+          <w:p>
+            <w:pPr>
+              <w:spacing w:before="40" w:after="40"/>
+              <w:jc w:val="center"/>
+              <w:rPr>
+                <w:rFonts w:ascii="Arial" w:hAnsi="Arial" w:cs="Arial"/>
+                <w:noProof/>
+              </w:rPr>
+            </w:pPr>
+            <w:r>
+              <w:rPr>
+                <w:rFonts w:ascii="Arial" w:hAnsi="Arial" w:cs="Arial"/>
+                <w:noProof/>
+              </w:rPr>
+              <w:t>B’alam Rodriguez/ Estuardo Martínez</w:t>
+            </w:r>
+          </w:p>
+        </w:tc>
+        <w:tc>
+          <w:tcPr>
+            <w:tcW w:w="1037" w:type="pct"/>
+          </w:tcPr>
+          <w:p>
+            <w:pPr>
+              <w:spacing w:before="40" w:after="40"/>
+              <w:jc w:val="center"/>
+              <w:rPr>
+                <w:rFonts w:ascii="Arial" w:hAnsi="Arial" w:cs="Arial"/>
+                <w:noProof/>
+              </w:rPr>
+            </w:pPr>
+            <w:r>
+              <w:rPr>
+                <w:rFonts w:ascii="Arial" w:hAnsi="Arial" w:cs="Arial"/>
+                <w:noProof/>
+              </w:rPr>
+              <w:t>Ing. Eduardo Del aguila</w:t>
+            </w:r>
+          </w:p>
+        </w:tc>
+      </w:tr>
+      <w:tr>
+        <w:tc>
+          <w:tcPr>
+            <w:tcW w:w="503" w:type="pct"/>
+          </w:tcPr>
+          <w:p>
+            <w:pPr>
+              <w:spacing w:before="40" w:after="40"/>
+              <w:jc w:val="center"/>
+              <w:rPr>
+                <w:rFonts w:ascii="Arial" w:hAnsi="Arial" w:cs="Arial"/>
+                <w:noProof/>
+              </w:rPr>
+            </w:pPr>
+            <w:r>
+              <w:rPr>
+                <w:rFonts w:ascii="Arial" w:hAnsi="Arial" w:cs="Arial"/>
+                <w:noProof/>
+              </w:rPr>
+              <w:t>2</w:t>
+            </w:r>
+          </w:p>
+        </w:tc>
+        <w:tc>
+          <w:tcPr>
+            <w:tcW w:w="2485" w:type="pct"/>
+          </w:tcPr>
+          <w:p>
+            <w:pPr>
+              <w:spacing w:before="40" w:after="40"/>
+              <w:jc w:val="center"/>
+              <w:rPr>
+                <w:rFonts w:ascii="Arial" w:hAnsi="Arial" w:cs="Arial"/>
+                <w:noProof/>
+              </w:rPr>
+            </w:pPr>
+            <w:r>
+              <w:rPr>
+                <w:rFonts w:ascii="Arial" w:hAnsi="Arial" w:cs="Arial"/>
+                <w:noProof/>
+              </w:rPr>
+              <w:t>Se agregó diagrama de clases y Diccionario de Datos</w:t>
             </w:r>
           </w:p>
         </w:tc>
@@ -3937,15 +3430,15 @@
 </file>
 
 <file path=word/endnotes.xml><?xml version="1.0" encoding="utf-8"?>
-<w:endnotes xmlns:wpc="http://schemas.microsoft.com/office/word/2010/wordprocessingCanvas" xmlns:mc="http://schemas.openxmlformats.org/markup-compatibility/2006" xmlns:o="urn:schemas-microsoft-com:office:office" xmlns:r="http://schemas.openxmlformats.org/officeDocument/2006/relationships" xmlns:m="http://schemas.openxmlformats.org/officeDocument/2006/math" xmlns:v="urn:schemas-microsoft-com:vml" xmlns:wp14="http://schemas.microsoft.com/office/word/2010/wordprocessingDrawing" xmlns:wp="http://schemas.openxmlformats.org/drawingml/2006/wordprocessingDrawing" xmlns:w10="urn:schemas-microsoft-com:office:word" xmlns:w="http://schemas.openxmlformats.org/wordprocessingml/2006/main" xmlns:w14="http://schemas.microsoft.com/office/word/2010/wordml" xmlns:wpg="http://schemas.microsoft.com/office/word/2010/wordprocessingGroup" xmlns:wpi="http://schemas.microsoft.com/office/word/2010/wordprocessingInk" xmlns:wne="http://schemas.microsoft.com/office/word/2006/wordml" xmlns:wps="http://schemas.microsoft.com/office/word/2010/wordprocessingShape" mc:Ignorable="w14 wp14">
-  <w:endnote w:type="separator" w:id="-1">
+<w:endnotes xmlns:ve="http://schemas.openxmlformats.org/markup-compatibility/2006" xmlns:o="urn:schemas-microsoft-com:office:office" xmlns:r="http://schemas.openxmlformats.org/officeDocument/2006/relationships" xmlns:m="http://schemas.openxmlformats.org/officeDocument/2006/math" xmlns:v="urn:schemas-microsoft-com:vml" xmlns:wp="http://schemas.openxmlformats.org/drawingml/2006/wordprocessingDrawing" xmlns:w10="urn:schemas-microsoft-com:office:word" xmlns:w="http://schemas.openxmlformats.org/wordprocessingml/2006/main" xmlns:wne="http://schemas.microsoft.com/office/word/2006/wordml">
+  <w:endnote w:type="separator" w:id="0">
     <w:p>
       <w:r>
         <w:separator/>
       </w:r>
     </w:p>
   </w:endnote>
-  <w:endnote w:type="continuationSeparator" w:id="0">
+  <w:endnote w:type="continuationSeparator" w:id="1">
     <w:p>
       <w:r>
         <w:continuationSeparator/>
@@ -3956,7 +3449,7 @@
 </file>
 
 <file path=word/footer1.xml><?xml version="1.0" encoding="utf-8"?>
-<w:ftr xmlns:wpc="http://schemas.microsoft.com/office/word/2010/wordprocessingCanvas" xmlns:mc="http://schemas.openxmlformats.org/markup-compatibility/2006" xmlns:o="urn:schemas-microsoft-com:office:office" xmlns:r="http://schemas.openxmlformats.org/officeDocument/2006/relationships" xmlns:m="http://schemas.openxmlformats.org/officeDocument/2006/math" xmlns:v="urn:schemas-microsoft-com:vml" xmlns:wp14="http://schemas.microsoft.com/office/word/2010/wordprocessingDrawing" xmlns:wp="http://schemas.openxmlformats.org/drawingml/2006/wordprocessingDrawing" xmlns:w10="urn:schemas-microsoft-com:office:word" xmlns:w="http://schemas.openxmlformats.org/wordprocessingml/2006/main" xmlns:w14="http://schemas.microsoft.com/office/word/2010/wordml" xmlns:wpg="http://schemas.microsoft.com/office/word/2010/wordprocessingGroup" xmlns:wpi="http://schemas.microsoft.com/office/word/2010/wordprocessingInk" xmlns:wne="http://schemas.microsoft.com/office/word/2006/wordml" xmlns:wps="http://schemas.microsoft.com/office/word/2010/wordprocessingShape" mc:Ignorable="w14 wp14">
+<w:ftr xmlns:ve="http://schemas.openxmlformats.org/markup-compatibility/2006" xmlns:o="urn:schemas-microsoft-com:office:office" xmlns:r="http://schemas.openxmlformats.org/officeDocument/2006/relationships" xmlns:m="http://schemas.openxmlformats.org/officeDocument/2006/math" xmlns:v="urn:schemas-microsoft-com:vml" xmlns:wp="http://schemas.openxmlformats.org/drawingml/2006/wordprocessingDrawing" xmlns:w10="urn:schemas-microsoft-com:office:word" xmlns:w="http://schemas.openxmlformats.org/wordprocessingml/2006/main" xmlns:wne="http://schemas.microsoft.com/office/word/2006/wordml">
   <w:p>
     <w:pPr>
       <w:pStyle w:val="Piedepgina"/>
@@ -3972,7 +3465,7 @@
       <w:rPr>
         <w:noProof/>
         <w:color w:val="808080" w:themeColor="background1" w:themeShade="80"/>
-        <w:lang w:val="es-GT" w:eastAsia="es-GT"/>
+        <w:lang w:eastAsia="es-ES"/>
       </w:rPr>
       <w:drawing>
         <wp:anchor distT="0" distB="0" distL="114300" distR="114300" simplePos="0" relativeHeight="251667456" behindDoc="1" locked="0" layoutInCell="1" allowOverlap="1">
@@ -4001,7 +3494,7 @@
                   <a:blip r:embed="rId1">
                     <a:extLst>
                       <a:ext uri="{28A0092B-C50C-407E-A947-70E740481C1C}">
-                        <a14:useLocalDpi xmlns:a14="http://schemas.microsoft.com/office/drawing/2010/main" val="0"/>
+                        <a14:useLocalDpi xmlns:a14="http://schemas.microsoft.com/office/drawing/2010/main" xmlns:wps="http://schemas.microsoft.com/office/word/2010/wordprocessingShape" xmlns:wpi="http://schemas.microsoft.com/office/word/2010/wordprocessingInk" xmlns:wpg="http://schemas.microsoft.com/office/word/2010/wordprocessingGroup" xmlns:w14="http://schemas.microsoft.com/office/word/2010/wordml" xmlns:w="http://schemas.openxmlformats.org/wordprocessingml/2006/main" xmlns:w10="urn:schemas-microsoft-com:office:word" xmlns:wp14="http://schemas.microsoft.com/office/word/2010/wordprocessingDrawing" xmlns:v="urn:schemas-microsoft-com:vml" xmlns:o="urn:schemas-microsoft-com:office:office" xmlns:mc="http://schemas.openxmlformats.org/markup-compatibility/2006" xmlns:wpc="http://schemas.microsoft.com/office/word/2010/wordprocessingCanvas" xmlns="" val="0"/>
                       </a:ext>
                     </a:extLst>
                   </a:blip>
@@ -4108,7 +3601,7 @@
                       <w:noProof/>
                       <w:color w:val="4F81BD" w:themeColor="accent1"/>
                     </w:rPr>
-                    <w:t>13</w:t>
+                    <w:t>2</w:t>
                   </w:r>
                   <w:r>
                     <w:rPr>
@@ -4139,7 +3632,7 @@
     <w:r>
       <w:rPr>
         <w:noProof/>
-        <w:lang w:val="es-GT" w:eastAsia="es-GT"/>
+        <w:lang w:eastAsia="es-ES"/>
       </w:rPr>
       <w:drawing>
         <wp:anchor distT="0" distB="0" distL="114300" distR="114300" simplePos="0" relativeHeight="251661312" behindDoc="1" locked="0" layoutInCell="1" allowOverlap="1">
@@ -4168,7 +3661,7 @@
                   <a:blip r:embed="rId2">
                     <a:extLst>
                       <a:ext uri="{28A0092B-C50C-407E-A947-70E740481C1C}">
-                        <a14:useLocalDpi xmlns:a14="http://schemas.microsoft.com/office/drawing/2010/main" val="0"/>
+                        <a14:useLocalDpi xmlns:a14="http://schemas.microsoft.com/office/drawing/2010/main" xmlns:wps="http://schemas.microsoft.com/office/word/2010/wordprocessingShape" xmlns:wpi="http://schemas.microsoft.com/office/word/2010/wordprocessingInk" xmlns:wpg="http://schemas.microsoft.com/office/word/2010/wordprocessingGroup" xmlns:w14="http://schemas.microsoft.com/office/word/2010/wordml" xmlns:w="http://schemas.openxmlformats.org/wordprocessingml/2006/main" xmlns:w10="urn:schemas-microsoft-com:office:word" xmlns:wp14="http://schemas.microsoft.com/office/word/2010/wordprocessingDrawing" xmlns:v="urn:schemas-microsoft-com:vml" xmlns:o="urn:schemas-microsoft-com:office:office" xmlns:mc="http://schemas.openxmlformats.org/markup-compatibility/2006" xmlns:wpc="http://schemas.microsoft.com/office/word/2010/wordprocessingCanvas" xmlns="" val="0"/>
                       </a:ext>
                     </a:extLst>
                   </a:blip>
@@ -4196,15 +3689,15 @@
 </file>
 
 <file path=word/footnotes.xml><?xml version="1.0" encoding="utf-8"?>
-<w:footnotes xmlns:wpc="http://schemas.microsoft.com/office/word/2010/wordprocessingCanvas" xmlns:mc="http://schemas.openxmlformats.org/markup-compatibility/2006" xmlns:o="urn:schemas-microsoft-com:office:office" xmlns:r="http://schemas.openxmlformats.org/officeDocument/2006/relationships" xmlns:m="http://schemas.openxmlformats.org/officeDocument/2006/math" xmlns:v="urn:schemas-microsoft-com:vml" xmlns:wp14="http://schemas.microsoft.com/office/word/2010/wordprocessingDrawing" xmlns:wp="http://schemas.openxmlformats.org/drawingml/2006/wordprocessingDrawing" xmlns:w10="urn:schemas-microsoft-com:office:word" xmlns:w="http://schemas.openxmlformats.org/wordprocessingml/2006/main" xmlns:w14="http://schemas.microsoft.com/office/word/2010/wordml" xmlns:wpg="http://schemas.microsoft.com/office/word/2010/wordprocessingGroup" xmlns:wpi="http://schemas.microsoft.com/office/word/2010/wordprocessingInk" xmlns:wne="http://schemas.microsoft.com/office/word/2006/wordml" xmlns:wps="http://schemas.microsoft.com/office/word/2010/wordprocessingShape" mc:Ignorable="w14 wp14">
-  <w:footnote w:type="separator" w:id="-1">
+<w:footnotes xmlns:ve="http://schemas.openxmlformats.org/markup-compatibility/2006" xmlns:o="urn:schemas-microsoft-com:office:office" xmlns:r="http://schemas.openxmlformats.org/officeDocument/2006/relationships" xmlns:m="http://schemas.openxmlformats.org/officeDocument/2006/math" xmlns:v="urn:schemas-microsoft-com:vml" xmlns:wp="http://schemas.openxmlformats.org/drawingml/2006/wordprocessingDrawing" xmlns:w10="urn:schemas-microsoft-com:office:word" xmlns:w="http://schemas.openxmlformats.org/wordprocessingml/2006/main" xmlns:wne="http://schemas.microsoft.com/office/word/2006/wordml">
+  <w:footnote w:type="separator" w:id="0">
     <w:p>
       <w:r>
         <w:separator/>
       </w:r>
     </w:p>
   </w:footnote>
-  <w:footnote w:type="continuationSeparator" w:id="0">
+  <w:footnote w:type="continuationSeparator" w:id="1">
     <w:p>
       <w:r>
         <w:continuationSeparator/>
@@ -4215,13 +3708,13 @@
 </file>
 
 <file path=word/header1.xml><?xml version="1.0" encoding="utf-8"?>
-<w:hdr xmlns:wpc="http://schemas.microsoft.com/office/word/2010/wordprocessingCanvas" xmlns:mc="http://schemas.openxmlformats.org/markup-compatibility/2006" xmlns:o="urn:schemas-microsoft-com:office:office" xmlns:r="http://schemas.openxmlformats.org/officeDocument/2006/relationships" xmlns:m="http://schemas.openxmlformats.org/officeDocument/2006/math" xmlns:v="urn:schemas-microsoft-com:vml" xmlns:wp14="http://schemas.microsoft.com/office/word/2010/wordprocessingDrawing" xmlns:wp="http://schemas.openxmlformats.org/drawingml/2006/wordprocessingDrawing" xmlns:w10="urn:schemas-microsoft-com:office:word" xmlns:w="http://schemas.openxmlformats.org/wordprocessingml/2006/main" xmlns:w14="http://schemas.microsoft.com/office/word/2010/wordml" xmlns:wpg="http://schemas.microsoft.com/office/word/2010/wordprocessingGroup" xmlns:wpi="http://schemas.microsoft.com/office/word/2010/wordprocessingInk" xmlns:wne="http://schemas.microsoft.com/office/word/2006/wordml" xmlns:wps="http://schemas.microsoft.com/office/word/2010/wordprocessingShape" mc:Ignorable="w14 wp14">
+<w:hdr xmlns:ve="http://schemas.openxmlformats.org/markup-compatibility/2006" xmlns:o="urn:schemas-microsoft-com:office:office" xmlns:r="http://schemas.openxmlformats.org/officeDocument/2006/relationships" xmlns:m="http://schemas.openxmlformats.org/officeDocument/2006/math" xmlns:v="urn:schemas-microsoft-com:vml" xmlns:wp="http://schemas.openxmlformats.org/drawingml/2006/wordprocessingDrawing" xmlns:w10="urn:schemas-microsoft-com:office:word" xmlns:w="http://schemas.openxmlformats.org/wordprocessingml/2006/main" xmlns:wne="http://schemas.microsoft.com/office/word/2006/wordml">
   <w:tbl>
     <w:tblPr>
       <w:tblStyle w:val="Tablaconcuadrcula"/>
       <w:tblW w:w="0" w:type="auto"/>
       <w:tblInd w:w="1924" w:type="dxa"/>
-      <w:tblLook w:val="04A0" w:firstRow="1" w:lastRow="0" w:firstColumn="1" w:lastColumn="0" w:noHBand="0" w:noVBand="1"/>
+      <w:tblLook w:val="04A0"/>
     </w:tblPr>
     <w:tblGrid>
       <w:gridCol w:w="4322"/>
@@ -4242,7 +3735,7 @@
           <w:r>
             <w:rPr>
               <w:noProof/>
-              <w:lang w:val="es-GT" w:eastAsia="es-GT"/>
+              <w:lang w:eastAsia="es-ES"/>
             </w:rPr>
             <w:drawing>
               <wp:anchor distT="0" distB="0" distL="114300" distR="114300" simplePos="0" relativeHeight="251663360" behindDoc="1" locked="0" layoutInCell="1" allowOverlap="1">
@@ -4271,7 +3764,7 @@
                         <a:blip r:embed="rId1">
                           <a:extLst>
                             <a:ext uri="{28A0092B-C50C-407E-A947-70E740481C1C}">
-                              <a14:useLocalDpi xmlns:a14="http://schemas.microsoft.com/office/drawing/2010/main" val="0"/>
+                              <a14:useLocalDpi xmlns:a14="http://schemas.microsoft.com/office/drawing/2010/main" xmlns:wps="http://schemas.microsoft.com/office/word/2010/wordprocessingShape" xmlns:wpi="http://schemas.microsoft.com/office/word/2010/wordprocessingInk" xmlns:wpg="http://schemas.microsoft.com/office/word/2010/wordprocessingGroup" xmlns:w14="http://schemas.microsoft.com/office/word/2010/wordml" xmlns:w="http://schemas.openxmlformats.org/wordprocessingml/2006/main" xmlns:w10="urn:schemas-microsoft-com:office:word" xmlns:wp14="http://schemas.microsoft.com/office/word/2010/wordprocessingDrawing" xmlns:v="urn:schemas-microsoft-com:vml" xmlns:o="urn:schemas-microsoft-com:office:office" xmlns:mc="http://schemas.openxmlformats.org/markup-compatibility/2006" xmlns:wpc="http://schemas.microsoft.com/office/word/2010/wordprocessingCanvas" xmlns="" val="0"/>
                             </a:ext>
                           </a:extLst>
                         </a:blip>
@@ -4325,7 +3818,7 @@
             <w:t xml:space="preserve">Fecha: </w:t>
           </w:r>
           <w:r>
-            <w:t>10</w:t>
+            <w:t>12</w:t>
           </w:r>
           <w:r>
             <w:t>/10/2013</w:t>
@@ -4346,7 +3839,7 @@
             </w:tabs>
           </w:pPr>
           <w:r>
-            <w:t>Requerimientos C</w:t>
+            <w:t>Requerimientos D</w:t>
           </w:r>
         </w:p>
       </w:tc>
@@ -4362,7 +3855,10 @@
             </w:tabs>
           </w:pPr>
           <w:r>
-            <w:t>Versión: 1.0</w:t>
+            <w:t xml:space="preserve">Versión: </w:t>
+          </w:r>
+          <w:r>
+            <w:t>2.0</w:t>
           </w:r>
         </w:p>
       </w:tc>
@@ -4380,7 +3876,7 @@
 </file>
 
 <file path=word/numbering.xml><?xml version="1.0" encoding="utf-8"?>
-<w:numbering xmlns:wpc="http://schemas.microsoft.com/office/word/2010/wordprocessingCanvas" xmlns:mc="http://schemas.openxmlformats.org/markup-compatibility/2006" xmlns:o="urn:schemas-microsoft-com:office:office" xmlns:r="http://schemas.openxmlformats.org/officeDocument/2006/relationships" xmlns:m="http://schemas.openxmlformats.org/officeDocument/2006/math" xmlns:v="urn:schemas-microsoft-com:vml" xmlns:wp14="http://schemas.microsoft.com/office/word/2010/wordprocessingDrawing" xmlns:wp="http://schemas.openxmlformats.org/drawingml/2006/wordprocessingDrawing" xmlns:w10="urn:schemas-microsoft-com:office:word" xmlns:w="http://schemas.openxmlformats.org/wordprocessingml/2006/main" xmlns:w14="http://schemas.microsoft.com/office/word/2010/wordml" xmlns:wpg="http://schemas.microsoft.com/office/word/2010/wordprocessingGroup" xmlns:wpi="http://schemas.microsoft.com/office/word/2010/wordprocessingInk" xmlns:wne="http://schemas.microsoft.com/office/word/2006/wordml" xmlns:wps="http://schemas.microsoft.com/office/word/2010/wordprocessingShape" mc:Ignorable="w14 wp14">
+<w:numbering xmlns:ve="http://schemas.openxmlformats.org/markup-compatibility/2006" xmlns:o="urn:schemas-microsoft-com:office:office" xmlns:r="http://schemas.openxmlformats.org/officeDocument/2006/relationships" xmlns:m="http://schemas.openxmlformats.org/officeDocument/2006/math" xmlns:v="urn:schemas-microsoft-com:vml" xmlns:wp="http://schemas.openxmlformats.org/drawingml/2006/wordprocessingDrawing" xmlns:w10="urn:schemas-microsoft-com:office:word" xmlns:w="http://schemas.openxmlformats.org/wordprocessingml/2006/main" xmlns:wne="http://schemas.microsoft.com/office/word/2006/wordml">
   <w:abstractNum w:abstractNumId="0">
     <w:nsid w:val="01D86EA9"/>
     <w:multiLevelType w:val="multilevel"/>
@@ -5013,7 +4509,7 @@
 </file>
 
 <file path=word/styles.xml><?xml version="1.0" encoding="utf-8"?>
-<w:styles xmlns:mc="http://schemas.openxmlformats.org/markup-compatibility/2006" xmlns:r="http://schemas.openxmlformats.org/officeDocument/2006/relationships" xmlns:w="http://schemas.openxmlformats.org/wordprocessingml/2006/main" xmlns:w14="http://schemas.microsoft.com/office/word/2010/wordml" mc:Ignorable="w14">
+<w:styles xmlns:r="http://schemas.openxmlformats.org/officeDocument/2006/relationships" xmlns:w="http://schemas.openxmlformats.org/wordprocessingml/2006/main">
   <w:docDefaults>
     <w:rPrDefault>
       <w:rPr>
@@ -5267,7 +4763,6 @@
   <w:style w:type="character" w:default="1" w:styleId="Fuentedeprrafopredeter">
     <w:name w:val="Default Paragraph Font"/>
     <w:uiPriority w:val="1"/>
-    <w:semiHidden/>
     <w:unhideWhenUsed/>
   </w:style>
   <w:style w:type="table" w:default="1" w:styleId="Tablanormal">
@@ -5275,6 +4770,7 @@
     <w:uiPriority w:val="99"/>
     <w:semiHidden/>
     <w:unhideWhenUsed/>
+    <w:qFormat/>
     <w:tblPr>
       <w:tblInd w:w="0" w:type="dxa"/>
       <w:tblCellMar>
@@ -7280,7 +6776,7 @@
 </file>
 
 <file path=customXml/itemProps1.xml><?xml version="1.0" encoding="utf-8"?>
-<ds:datastoreItem xmlns:ds="http://schemas.openxmlformats.org/officeDocument/2006/customXml" ds:itemID="{C99DB179-5524-4F30-AB23-1088BFCE453C}">
+<ds:datastoreItem xmlns:ds="http://schemas.openxmlformats.org/officeDocument/2006/customXml" ds:itemID="{508FCD4C-EBC6-46A6-A22E-3B8944E96698}">
   <ds:schemaRefs>
     <ds:schemaRef ds:uri="http://schemas.openxmlformats.org/officeDocument/2006/bibliography"/>
   </ds:schemaRefs>

</xml_diff>